<commit_message>
Update Phoebe and Gem.
Update Phoebe and Gem.
</commit_message>
<xml_diff>
--- a/home/cv.docx
+++ b/home/cv.docx
@@ -1,6 +1,6 @@
 
 <file path=word/document.xml><?xml version="1.0" encoding="utf-8"?>
-<w:document xmlns:wpc="http://schemas.microsoft.com/office/word/2010/wordprocessingCanvas" xmlns:mc="http://schemas.openxmlformats.org/markup-compatibility/2006" xmlns:o="urn:schemas-microsoft-com:office:office" xmlns:r="http://schemas.openxmlformats.org/officeDocument/2006/relationships" xmlns:m="http://schemas.openxmlformats.org/officeDocument/2006/math" xmlns:v="urn:schemas-microsoft-com:vml" xmlns:wp14="http://schemas.microsoft.com/office/word/2010/wordprocessingDrawing" xmlns:wp="http://schemas.openxmlformats.org/drawingml/2006/wordprocessingDrawing" xmlns:w10="urn:schemas-microsoft-com:office:word" xmlns:w="http://schemas.openxmlformats.org/wordprocessingml/2006/main" xmlns:w14="http://schemas.microsoft.com/office/word/2010/wordml" xmlns:w15="http://schemas.microsoft.com/office/word/2012/wordml" xmlns:wpg="http://schemas.microsoft.com/office/word/2010/wordprocessingGroup" xmlns:wpi="http://schemas.microsoft.com/office/word/2010/wordprocessingInk" xmlns:wne="http://schemas.microsoft.com/office/word/2006/wordml" xmlns:wps="http://schemas.microsoft.com/office/word/2010/wordprocessingShape" mc:Ignorable="w14 w15 wp14">
+<w:document xmlns:wpc="http://schemas.microsoft.com/office/word/2010/wordprocessingCanvas" xmlns:cx="http://schemas.microsoft.com/office/drawing/2014/chartex" xmlns:cx1="http://schemas.microsoft.com/office/drawing/2015/9/8/chartex" xmlns:cx2="http://schemas.microsoft.com/office/drawing/2015/10/21/chartex" xmlns:cx3="http://schemas.microsoft.com/office/drawing/2016/5/9/chartex" xmlns:cx4="http://schemas.microsoft.com/office/drawing/2016/5/10/chartex" xmlns:cx5="http://schemas.microsoft.com/office/drawing/2016/5/11/chartex" xmlns:cx6="http://schemas.microsoft.com/office/drawing/2016/5/12/chartex" xmlns:cx7="http://schemas.microsoft.com/office/drawing/2016/5/13/chartex" xmlns:cx8="http://schemas.microsoft.com/office/drawing/2016/5/14/chartex" xmlns:mc="http://schemas.openxmlformats.org/markup-compatibility/2006" xmlns:aink="http://schemas.microsoft.com/office/drawing/2016/ink" xmlns:am3d="http://schemas.microsoft.com/office/drawing/2017/model3d" xmlns:o="urn:schemas-microsoft-com:office:office" xmlns:r="http://schemas.openxmlformats.org/officeDocument/2006/relationships" xmlns:m="http://schemas.openxmlformats.org/officeDocument/2006/math" xmlns:v="urn:schemas-microsoft-com:vml" xmlns:wp14="http://schemas.microsoft.com/office/word/2010/wordprocessingDrawing" xmlns:wp="http://schemas.openxmlformats.org/drawingml/2006/wordprocessingDrawing" xmlns:w10="urn:schemas-microsoft-com:office:word" xmlns:w="http://schemas.openxmlformats.org/wordprocessingml/2006/main" xmlns:w14="http://schemas.microsoft.com/office/word/2010/wordml" xmlns:w15="http://schemas.microsoft.com/office/word/2012/wordml" xmlns:w16cid="http://schemas.microsoft.com/office/word/2016/wordml/cid" xmlns:w16se="http://schemas.microsoft.com/office/word/2015/wordml/symex" xmlns:wpg="http://schemas.microsoft.com/office/word/2010/wordprocessingGroup" xmlns:wpi="http://schemas.microsoft.com/office/word/2010/wordprocessingInk" xmlns:wne="http://schemas.microsoft.com/office/word/2006/wordml" xmlns:wps="http://schemas.microsoft.com/office/word/2010/wordprocessingShape" mc:Ignorable="w14 w15 w16se w16cid wp14">
   <w:body>
     <w:p>
       <w:pPr>
@@ -3845,6 +3845,7 @@
               <w:rPr>
                 <w:color w:val="000000"/>
               </w:rPr>
+              <w:lastRenderedPageBreak/>
               <w:t>07/2013</w:t>
             </w:r>
           </w:p>
@@ -3914,7 +3915,6 @@
               <w:rPr>
                 <w:color w:val="000000"/>
               </w:rPr>
-              <w:lastRenderedPageBreak/>
               <w:t>07/2013</w:t>
             </w:r>
           </w:p>
@@ -5388,6 +5388,7 @@
         </w:numPr>
       </w:pPr>
       <w:r>
+        <w:lastRenderedPageBreak/>
         <w:t>Specialist of support vector machine.</w:t>
       </w:r>
     </w:p>
@@ -5400,7 +5401,6 @@
         </w:numPr>
       </w:pPr>
       <w:r>
-        <w:lastRenderedPageBreak/>
         <w:t>Database fundamental and database design.</w:t>
       </w:r>
     </w:p>
@@ -5960,7 +5960,6 @@
       <w:bookmarkStart w:id="4" w:name="_V._Virtues_and"/>
       <w:bookmarkEnd w:id="4"/>
       <w:r>
-        <w:lastRenderedPageBreak/>
         <w:t>V. Virtues and Soft Skills</w:t>
       </w:r>
     </w:p>
@@ -7112,6 +7111,7 @@
               <w:rPr>
                 <w:color w:val="000000"/>
               </w:rPr>
+              <w:lastRenderedPageBreak/>
               <w:t>2012 - 2013</w:t>
             </w:r>
           </w:p>
@@ -7180,7 +7180,6 @@
               <w:rPr>
                 <w:color w:val="000000"/>
               </w:rPr>
-              <w:lastRenderedPageBreak/>
               <w:t>2008 - 2009</w:t>
             </w:r>
           </w:p>
@@ -8694,6 +8693,7 @@
               <w:rPr>
                 <w:color w:val="000000"/>
               </w:rPr>
+              <w:lastRenderedPageBreak/>
               <w:t>2006 - 2007</w:t>
             </w:r>
           </w:p>
@@ -8732,7 +8732,6 @@
               <w:rPr>
                 <w:color w:val="000000"/>
               </w:rPr>
-              <w:lastRenderedPageBreak/>
               <w:t>2005 - 2007</w:t>
             </w:r>
           </w:p>
@@ -12799,7 +12798,14 @@
         <w:rPr>
           <w:color w:val="000000"/>
         </w:rPr>
-        <w:t>: 14th conference on Artificial Intelligence in Education, Proceedings of the Workshop on “Enabling creative learning design: how HCI, User Modeling and Human Factors Help” (pp. 42-51). Brighton, United Kingdom: IOS Press Amsterdam, The Netherlands, The Netherlands. Retrieved from </w:t>
+        <w:t xml:space="preserve">: 14th conference on Artificial Intelligence in Education, Proceedings of the Workshop on “Enabling creative learning design: how HCI, User Modeling and Human Factors </w:t>
+      </w:r>
+      <w:r>
+        <w:rPr>
+          <w:color w:val="000000"/>
+        </w:rPr>
+        <w:lastRenderedPageBreak/>
+        <w:t>Help” (pp. 42-51). Brighton, United Kingdom: IOS Press Amsterdam, The Netherlands, The Netherlands. Retrieved from </w:t>
       </w:r>
       <w:hyperlink r:id="rId388" w:tgtFrame="_blank" w:history="1">
         <w:r>
@@ -14040,7 +14046,6 @@
       <w:bookmarkStart w:id="10" w:name="_IX._Products_and"/>
       <w:bookmarkEnd w:id="10"/>
       <w:r>
-        <w:lastRenderedPageBreak/>
         <w:t>IX. Products and Projects</w:t>
       </w:r>
     </w:p>
@@ -15387,14 +15392,8 @@
               <w:rPr>
                 <w:color w:val="000000"/>
               </w:rPr>
-              <w:t xml:space="preserve">However, global optimization is also complicated because it is relevant to other mathematical subject such as solution existence and approximation. The issue also mentions these subjects. Your attention please, the issue focuses on algorithms and </w:t>
-            </w:r>
-            <w:r>
-              <w:rPr>
-                <w:color w:val="000000"/>
-              </w:rPr>
               <w:lastRenderedPageBreak/>
-              <w:t>applied methods to solve problem of global optimization. Thus, theoretical aspects relevant to functional analysis are mentioned very little.</w:t>
+              <w:t>However, global optimization is also complicated because it is relevant to other mathematical subject such as solution existence and approximation. The issue also mentions these subjects. Your attention please, the issue focuses on algorithms and applied methods to solve problem of global optimization. Thus, theoretical aspects relevant to functional analysis are mentioned very little.</w:t>
             </w:r>
           </w:p>
         </w:tc>
@@ -16830,6 +16829,7 @@
                 <w:iCs/>
                 <w:color w:val="000000"/>
               </w:rPr>
+              <w:lastRenderedPageBreak/>
               <w:t>Type</w:t>
             </w:r>
           </w:p>
@@ -16905,7 +16905,29 @@
                   <w:iCs/>
                   <w:u w:val="none"/>
                 </w:rPr>
-                <w:t xml:space="preserve">Improving analytic </w:t>
+                <w:t>Improving analytic function approximation by minimizing square error of Taylor polynomial</w:t>
+              </w:r>
+              <w:r>
+                <w:rPr>
+                  <w:rStyle w:val="Hyperlink"/>
+                  <w:u w:val="none"/>
+                </w:rPr>
+                <w:t>”</w:t>
+              </w:r>
+            </w:hyperlink>
+            <w:r>
+              <w:rPr>
+                <w:color w:val="000000"/>
+              </w:rPr>
+              <w:t> and </w:t>
+            </w:r>
+            <w:hyperlink w:anchor="Home_CV_TaylorFeasibleLength_cv" w:history="1">
+              <w:r>
+                <w:rPr>
+                  <w:rStyle w:val="Hyperlink"/>
+                  <w:u w:val="none"/>
+                </w:rPr>
+                <w:t>“</w:t>
               </w:r>
               <w:r>
                 <w:rPr>
@@ -16914,38 +16936,6 @@
                   <w:iCs/>
                   <w:u w:val="none"/>
                 </w:rPr>
-                <w:lastRenderedPageBreak/>
-                <w:t>function approximation by minimizing square error of Taylor polynomial</w:t>
-              </w:r>
-              <w:r>
-                <w:rPr>
-                  <w:rStyle w:val="Hyperlink"/>
-                  <w:u w:val="none"/>
-                </w:rPr>
-                <w:t>”</w:t>
-              </w:r>
-            </w:hyperlink>
-            <w:r>
-              <w:rPr>
-                <w:color w:val="000000"/>
-              </w:rPr>
-              <w:t> and </w:t>
-            </w:r>
-            <w:hyperlink w:anchor="Home_CV_TaylorFeasibleLength_cv" w:history="1">
-              <w:r>
-                <w:rPr>
-                  <w:rStyle w:val="Hyperlink"/>
-                  <w:u w:val="none"/>
-                </w:rPr>
-                <w:t>“</w:t>
-              </w:r>
-              <w:r>
-                <w:rPr>
-                  <w:rStyle w:val="Hyperlink"/>
-                  <w:i/>
-                  <w:iCs/>
-                  <w:u w:val="none"/>
-                </w:rPr>
                 <w:t>Feasible length of Taylor polynomial on given interval and application to find the number of roots of equation</w:t>
               </w:r>
               <w:r>
@@ -16997,7 +16987,6 @@
                 <w:iCs/>
                 <w:color w:val="000000"/>
               </w:rPr>
-              <w:lastRenderedPageBreak/>
               <w:t>Identifiers</w:t>
             </w:r>
           </w:p>
@@ -18255,6 +18244,7 @@
                 <w:iCs/>
                 <w:color w:val="000000"/>
               </w:rPr>
+              <w:lastRenderedPageBreak/>
               <w:t>Funding agency</w:t>
             </w:r>
             <w:r>
@@ -19719,7 +19709,6 @@
                 <w:iCs/>
                 <w:color w:val="000000"/>
               </w:rPr>
-              <w:lastRenderedPageBreak/>
               <w:t>Abstract</w:t>
             </w:r>
           </w:p>
@@ -21152,6 +21141,7 @@
               <w:rPr>
                 <w:color w:val="000000"/>
               </w:rPr>
+              <w:lastRenderedPageBreak/>
               <w:t>06/2017</w:t>
             </w:r>
           </w:p>
@@ -21255,7 +21245,6 @@
               <w:rPr>
                 <w:color w:val="000000"/>
               </w:rPr>
-              <w:lastRenderedPageBreak/>
               <w:t>05/2017 - 07/2017</w:t>
             </w:r>
           </w:p>
@@ -23179,59 +23168,6 @@
               <w:rPr>
                 <w:color w:val="000000"/>
               </w:rPr>
-              <w:t>11/2015</w:t>
-            </w:r>
-          </w:p>
-        </w:tc>
-        <w:tc>
-          <w:tcPr>
-            <w:tcW w:w="0" w:type="auto"/>
-          </w:tcPr>
-          <w:p>
-            <w:pPr>
-              <w:rPr>
-                <w:color w:val="000000"/>
-              </w:rPr>
-            </w:pPr>
-            <w:r>
-              <w:rPr>
-                <w:color w:val="000000"/>
-              </w:rPr>
-              <w:t>Become an </w:t>
-            </w:r>
-            <w:hyperlink r:id="rId594" w:tgtFrame="_blank" w:history="1">
-              <w:r>
-                <w:rPr>
-                  <w:rStyle w:val="Hyperlink"/>
-                  <w:u w:val="none"/>
-                </w:rPr>
-                <w:t>Academic Partner</w:t>
-              </w:r>
-            </w:hyperlink>
-            <w:r>
-              <w:rPr>
-                <w:color w:val="000000"/>
-              </w:rPr>
-              <w:t> of International Joint Conference on Knowledge Discovery, Knowledge Engineering and Knowledge Management (IC3K).</w:t>
-            </w:r>
-          </w:p>
-        </w:tc>
-      </w:tr>
-      <w:tr>
-        <w:tc>
-          <w:tcPr>
-            <w:tcW w:w="0" w:type="auto"/>
-          </w:tcPr>
-          <w:p>
-            <w:pPr>
-              <w:rPr>
-                <w:color w:val="000000"/>
-              </w:rPr>
-            </w:pPr>
-            <w:r>
-              <w:rPr>
-                <w:color w:val="000000"/>
-              </w:rPr>
               <w:lastRenderedPageBreak/>
               <w:t>11/2015</w:t>
             </w:r>
@@ -23247,6 +23183,59 @@
                 <w:color w:val="000000"/>
               </w:rPr>
             </w:pPr>
+            <w:r>
+              <w:rPr>
+                <w:color w:val="000000"/>
+              </w:rPr>
+              <w:t>Become an </w:t>
+            </w:r>
+            <w:hyperlink r:id="rId594" w:tgtFrame="_blank" w:history="1">
+              <w:r>
+                <w:rPr>
+                  <w:rStyle w:val="Hyperlink"/>
+                  <w:u w:val="none"/>
+                </w:rPr>
+                <w:t>Academic Partner</w:t>
+              </w:r>
+            </w:hyperlink>
+            <w:r>
+              <w:rPr>
+                <w:color w:val="000000"/>
+              </w:rPr>
+              <w:t> of International Joint Conference on Knowledge Discovery, Knowledge Engineering and Knowledge Management (IC3K).</w:t>
+            </w:r>
+          </w:p>
+        </w:tc>
+      </w:tr>
+      <w:tr>
+        <w:tc>
+          <w:tcPr>
+            <w:tcW w:w="0" w:type="auto"/>
+          </w:tcPr>
+          <w:p>
+            <w:pPr>
+              <w:rPr>
+                <w:color w:val="000000"/>
+              </w:rPr>
+            </w:pPr>
+            <w:r>
+              <w:rPr>
+                <w:color w:val="000000"/>
+              </w:rPr>
+              <w:t>11/2015</w:t>
+            </w:r>
+          </w:p>
+        </w:tc>
+        <w:tc>
+          <w:tcPr>
+            <w:tcW w:w="0" w:type="auto"/>
+          </w:tcPr>
+          <w:p>
+            <w:pPr>
+              <w:rPr>
+                <w:color w:val="000000"/>
+              </w:rPr>
+            </w:pPr>
             <w:hyperlink r:id="rId595" w:tgtFrame="_blank" w:history="1">
               <w:r>
                 <w:rPr>
@@ -25122,6 +25111,7 @@
               <w:rPr>
                 <w:color w:val="000000"/>
               </w:rPr>
+              <w:lastRenderedPageBreak/>
               <w:t>08/2013</w:t>
             </w:r>
           </w:p>
@@ -25169,7 +25159,6 @@
               <w:rPr>
                 <w:color w:val="000000"/>
               </w:rPr>
-              <w:lastRenderedPageBreak/>
               <w:t>08/2013</w:t>
             </w:r>
           </w:p>
@@ -26762,8 +26751,6 @@
               </w:rPr>
               <w:t> of The 2018 International Conference on Information Technology and Management Engineering (ICITME2018), held on August 26 - 27, 2018, Beijing, China.</w:t>
             </w:r>
-            <w:bookmarkStart w:id="26" w:name="_GoBack"/>
-            <w:bookmarkEnd w:id="26"/>
           </w:p>
         </w:tc>
       </w:tr>
@@ -30765,8 +30752,8 @@
       <w:pPr>
         <w:pStyle w:val="Heading2"/>
       </w:pPr>
-      <w:bookmarkStart w:id="27" w:name="_Reviewers_and_Editors"/>
-      <w:bookmarkEnd w:id="27"/>
+      <w:bookmarkStart w:id="26" w:name="_Reviewers_and_Editors"/>
+      <w:bookmarkEnd w:id="26"/>
       <w:r>
         <w:t>Reviewers and Editors</w:t>
       </w:r>
@@ -30778,8 +30765,8 @@
         <w:tblLook w:val="04A0" w:firstRow="1" w:lastRow="0" w:firstColumn="1" w:lastColumn="0" w:noHBand="0" w:noVBand="1"/>
       </w:tblPr>
       <w:tblGrid>
-        <w:gridCol w:w="1065"/>
-        <w:gridCol w:w="7952"/>
+        <w:gridCol w:w="1073"/>
+        <w:gridCol w:w="7944"/>
       </w:tblGrid>
       <w:tr>
         <w:tc>
@@ -31146,51 +31133,6 @@
                 <w:shd w:val="clear" w:color="auto" w:fill="FFFFFF"/>
               </w:rPr>
               <w:t> of Experimental Medicine (EM) - International Technology and Science Publications (ITS).</w:t>
-            </w:r>
-          </w:p>
-        </w:tc>
-      </w:tr>
-      <w:tr>
-        <w:tc>
-          <w:tcPr>
-            <w:tcW w:w="0" w:type="auto"/>
-          </w:tcPr>
-          <w:p>
-            <w:pPr>
-              <w:jc w:val="left"/>
-              <w:rPr>
-                <w:color w:val="000000"/>
-              </w:rPr>
-            </w:pPr>
-            <w:r>
-              <w:rPr>
-                <w:color w:val="000000"/>
-              </w:rPr>
-              <w:t>04/2018 - now</w:t>
-            </w:r>
-          </w:p>
-        </w:tc>
-        <w:tc>
-          <w:tcPr>
-            <w:tcW w:w="0" w:type="auto"/>
-          </w:tcPr>
-          <w:p>
-            <w:hyperlink r:id="rId775" w:tgtFrame="_blank" w:history="1">
-              <w:r>
-                <w:rPr>
-                  <w:rStyle w:val="Hyperlink"/>
-                  <w:u w:val="none"/>
-                  <w:shd w:val="clear" w:color="auto" w:fill="FFFFFF"/>
-                </w:rPr>
-                <w:t>Reviewer</w:t>
-              </w:r>
-            </w:hyperlink>
-            <w:r>
-              <w:rPr>
-                <w:color w:val="000000"/>
-                <w:shd w:val="clear" w:color="auto" w:fill="FFFFFF"/>
-              </w:rPr>
-              <w:t> of International Journal of Research and Review (IJRR).</w:t>
             </w:r>
           </w:p>
         </w:tc>
@@ -31221,6 +31163,51 @@
             <w:tcW w:w="0" w:type="auto"/>
           </w:tcPr>
           <w:p>
+            <w:hyperlink r:id="rId775" w:tgtFrame="_blank" w:history="1">
+              <w:r>
+                <w:rPr>
+                  <w:rStyle w:val="Hyperlink"/>
+                  <w:u w:val="none"/>
+                  <w:shd w:val="clear" w:color="auto" w:fill="FFFFFF"/>
+                </w:rPr>
+                <w:t>Reviewer</w:t>
+              </w:r>
+            </w:hyperlink>
+            <w:r>
+              <w:rPr>
+                <w:color w:val="000000"/>
+                <w:shd w:val="clear" w:color="auto" w:fill="FFFFFF"/>
+              </w:rPr>
+              <w:t> of International Journal of Research and Review (IJRR).</w:t>
+            </w:r>
+          </w:p>
+        </w:tc>
+      </w:tr>
+      <w:tr>
+        <w:tc>
+          <w:tcPr>
+            <w:tcW w:w="0" w:type="auto"/>
+          </w:tcPr>
+          <w:p>
+            <w:pPr>
+              <w:jc w:val="left"/>
+              <w:rPr>
+                <w:color w:val="000000"/>
+              </w:rPr>
+            </w:pPr>
+            <w:r>
+              <w:rPr>
+                <w:color w:val="000000"/>
+              </w:rPr>
+              <w:t>04/2018 - now</w:t>
+            </w:r>
+          </w:p>
+        </w:tc>
+        <w:tc>
+          <w:tcPr>
+            <w:tcW w:w="0" w:type="auto"/>
+          </w:tcPr>
+          <w:p>
             <w:pPr>
               <w:rPr>
                 <w:color w:val="000000"/>
@@ -31992,7 +31979,19 @@
               <w:rPr>
                 <w:color w:val="000000"/>
               </w:rPr>
-              <w:t> of Topics in Intelligent Computing and Indusry Design (ICID).</w:t>
+              <w:t> of Topics in Intelligent Computing and Indus</w:t>
+            </w:r>
+            <w:r>
+              <w:rPr>
+                <w:color w:val="000000"/>
+              </w:rPr>
+              <w:t>t</w:t>
+            </w:r>
+            <w:r>
+              <w:rPr>
+                <w:color w:val="000000"/>
+              </w:rPr>
+              <w:t>ry Design (ICID).</w:t>
             </w:r>
           </w:p>
         </w:tc>
@@ -32608,53 +32607,6 @@
                 <w:color w:val="000000"/>
               </w:rPr>
               <w:t>).</w:t>
-            </w:r>
-          </w:p>
-        </w:tc>
-      </w:tr>
-      <w:tr>
-        <w:tc>
-          <w:tcPr>
-            <w:tcW w:w="0" w:type="auto"/>
-          </w:tcPr>
-          <w:p>
-            <w:pPr>
-              <w:rPr>
-                <w:color w:val="000000"/>
-              </w:rPr>
-            </w:pPr>
-            <w:r>
-              <w:rPr>
-                <w:color w:val="000000"/>
-              </w:rPr>
-              <w:t>09/2016 - now</w:t>
-            </w:r>
-          </w:p>
-        </w:tc>
-        <w:tc>
-          <w:tcPr>
-            <w:tcW w:w="0" w:type="auto"/>
-          </w:tcPr>
-          <w:p>
-            <w:pPr>
-              <w:rPr>
-                <w:color w:val="000000"/>
-              </w:rPr>
-            </w:pPr>
-            <w:hyperlink r:id="rId805" w:tgtFrame="_blank" w:history="1">
-              <w:r>
-                <w:rPr>
-                  <w:rStyle w:val="Hyperlink"/>
-                  <w:u w:val="none"/>
-                </w:rPr>
-                <w:t>Reviewer</w:t>
-              </w:r>
-            </w:hyperlink>
-            <w:r>
-              <w:rPr>
-                <w:color w:val="000000"/>
-              </w:rPr>
-              <w:t> of Eminent Association of Researchers in Engineering &amp; Technology (EARET).</w:t>
             </w:r>
           </w:p>
         </w:tc>
@@ -32689,6 +32641,73 @@
                 <w:color w:val="000000"/>
               </w:rPr>
             </w:pPr>
+            <w:hyperlink r:id="rId805" w:tgtFrame="_blank" w:history="1">
+              <w:r>
+                <w:rPr>
+                  <w:rStyle w:val="Hyperlink"/>
+                  <w:u w:val="none"/>
+                </w:rPr>
+                <w:t>Reviewer</w:t>
+              </w:r>
+            </w:hyperlink>
+            <w:r>
+              <w:rPr>
+                <w:color w:val="000000"/>
+              </w:rPr>
+              <w:t> of Eminent Association of Researchers in Engineering &amp; Technology (EARET).</w:t>
+            </w:r>
+          </w:p>
+        </w:tc>
+      </w:tr>
+      <w:tr>
+        <w:tc>
+          <w:tcPr>
+            <w:tcW w:w="0" w:type="auto"/>
+          </w:tcPr>
+          <w:p>
+            <w:pPr>
+              <w:rPr>
+                <w:color w:val="000000"/>
+              </w:rPr>
+            </w:pPr>
+            <w:r>
+              <w:rPr>
+                <w:color w:val="000000"/>
+              </w:rPr>
+              <w:t xml:space="preserve">09/2016 </w:t>
+            </w:r>
+            <w:r>
+              <w:rPr>
+                <w:color w:val="000000"/>
+              </w:rPr>
+              <w:t>–</w:t>
+            </w:r>
+            <w:r>
+              <w:rPr>
+                <w:color w:val="000000"/>
+              </w:rPr>
+              <w:t xml:space="preserve"> </w:t>
+            </w:r>
+            <w:r>
+              <w:rPr>
+                <w:color w:val="000000"/>
+              </w:rPr>
+              <w:t>09/2017</w:t>
+            </w:r>
+            <w:bookmarkStart w:id="27" w:name="_GoBack"/>
+            <w:bookmarkEnd w:id="27"/>
+          </w:p>
+        </w:tc>
+        <w:tc>
+          <w:tcPr>
+            <w:tcW w:w="0" w:type="auto"/>
+          </w:tcPr>
+          <w:p>
+            <w:pPr>
+              <w:rPr>
+                <w:color w:val="000000"/>
+              </w:rPr>
+            </w:pPr>
             <w:hyperlink r:id="rId806" w:tgtFrame="_blank" w:history="1">
               <w:r>
                 <w:rPr>
@@ -34108,6 +34127,7 @@
               <w:rPr>
                 <w:color w:val="000000"/>
               </w:rPr>
+              <w:lastRenderedPageBreak/>
               <w:t>12/2015 - 11/2016</w:t>
             </w:r>
           </w:p>
@@ -34191,7 +34211,6 @@
               <w:rPr>
                 <w:color w:val="000000"/>
               </w:rPr>
-              <w:lastRenderedPageBreak/>
               <w:t>12/2015 - now</w:t>
             </w:r>
           </w:p>
@@ -35684,6 +35703,7 @@
               <w:rPr>
                 <w:color w:val="000000"/>
               </w:rPr>
+              <w:lastRenderedPageBreak/>
               <w:t>02/2015 - 07/2017</w:t>
             </w:r>
           </w:p>
@@ -35762,7 +35782,6 @@
               <w:rPr>
                 <w:color w:val="000000"/>
               </w:rPr>
-              <w:lastRenderedPageBreak/>
               <w:t>01/2015 - now</w:t>
             </w:r>
           </w:p>
@@ -37213,6 +37232,7 @@
               <w:rPr>
                 <w:color w:val="000000"/>
               </w:rPr>
+              <w:lastRenderedPageBreak/>
               <w:t>02/2016 - now</w:t>
             </w:r>
           </w:p>
@@ -37319,102 +37339,1584 @@
               <w:rPr>
                 <w:color w:val="000000"/>
               </w:rPr>
+              <w:t>01/2016 - now</w:t>
+            </w:r>
+          </w:p>
+        </w:tc>
+        <w:tc>
+          <w:tcPr>
+            <w:tcW w:w="0" w:type="auto"/>
+          </w:tcPr>
+          <w:p>
+            <w:pPr>
+              <w:rPr>
+                <w:color w:val="000000"/>
+              </w:rPr>
+            </w:pPr>
+            <w:r>
+              <w:rPr>
+                <w:color w:val="000000"/>
+              </w:rPr>
+              <w:t>Member of </w:t>
+            </w:r>
+            <w:hyperlink r:id="rId910" w:tgtFrame="_blank" w:history="1">
+              <w:r>
+                <w:rPr>
+                  <w:rStyle w:val="Hyperlink"/>
+                  <w:u w:val="none"/>
+                </w:rPr>
+                <w:t>Construx: Software Development Best Practices</w:t>
+              </w:r>
+            </w:hyperlink>
+            <w:r>
+              <w:rPr>
+                <w:color w:val="000000"/>
+              </w:rPr>
+              <w:t> laid by </w:t>
+            </w:r>
+            <w:hyperlink r:id="rId911" w:tgtFrame="_blank" w:history="1">
+              <w:r>
+                <w:rPr>
+                  <w:rStyle w:val="Hyperlink"/>
+                  <w:u w:val="none"/>
+                </w:rPr>
+                <w:t>Steve McConnell</w:t>
+              </w:r>
+            </w:hyperlink>
+            <w:r>
+              <w:rPr>
+                <w:color w:val="000000"/>
+              </w:rPr>
+              <w:t>.</w:t>
+            </w:r>
+          </w:p>
+        </w:tc>
+      </w:tr>
+      <w:tr>
+        <w:tc>
+          <w:tcPr>
+            <w:tcW w:w="0" w:type="auto"/>
+          </w:tcPr>
+          <w:p>
+            <w:pPr>
+              <w:rPr>
+                <w:color w:val="000000"/>
+              </w:rPr>
+            </w:pPr>
+            <w:r>
+              <w:rPr>
+                <w:color w:val="000000"/>
+              </w:rPr>
+              <w:t>01/2016 - now</w:t>
+            </w:r>
+          </w:p>
+        </w:tc>
+        <w:tc>
+          <w:tcPr>
+            <w:tcW w:w="0" w:type="auto"/>
+          </w:tcPr>
+          <w:p>
+            <w:pPr>
+              <w:rPr>
+                <w:color w:val="000000"/>
+              </w:rPr>
+            </w:pPr>
+            <w:r>
+              <w:rPr>
+                <w:color w:val="000000"/>
+              </w:rPr>
+              <w:t>Member of Journal of Harmonized Research (</w:t>
+            </w:r>
+            <w:hyperlink r:id="rId912" w:tgtFrame="_blank" w:history="1">
+              <w:r>
+                <w:rPr>
+                  <w:rStyle w:val="Hyperlink"/>
+                  <w:u w:val="none"/>
+                </w:rPr>
+                <w:t>JOHR</w:t>
+              </w:r>
+            </w:hyperlink>
+            <w:r>
+              <w:rPr>
+                <w:color w:val="000000"/>
+              </w:rPr>
+              <w:t>).</w:t>
+            </w:r>
+          </w:p>
+        </w:tc>
+      </w:tr>
+      <w:tr>
+        <w:tc>
+          <w:tcPr>
+            <w:tcW w:w="0" w:type="auto"/>
+          </w:tcPr>
+          <w:p>
+            <w:pPr>
+              <w:rPr>
+                <w:color w:val="000000"/>
+              </w:rPr>
+            </w:pPr>
+            <w:r>
+              <w:rPr>
+                <w:color w:val="000000"/>
+              </w:rPr>
+              <w:t>01/2016 - now</w:t>
+            </w:r>
+          </w:p>
+        </w:tc>
+        <w:tc>
+          <w:tcPr>
+            <w:tcW w:w="0" w:type="auto"/>
+          </w:tcPr>
+          <w:p>
+            <w:pPr>
+              <w:rPr>
+                <w:color w:val="000000"/>
+              </w:rPr>
+            </w:pPr>
+            <w:r>
+              <w:rPr>
+                <w:color w:val="000000"/>
+              </w:rPr>
+              <w:t>Member of Convergence Information Society (</w:t>
+            </w:r>
+            <w:hyperlink r:id="rId913" w:tgtFrame="_blank" w:history="1">
+              <w:r>
+                <w:rPr>
+                  <w:rStyle w:val="Hyperlink"/>
+                  <w:u w:val="none"/>
+                </w:rPr>
+                <w:t>CIS</w:t>
+              </w:r>
+            </w:hyperlink>
+            <w:r>
+              <w:rPr>
+                <w:color w:val="000000"/>
+              </w:rPr>
+              <w:t>).</w:t>
+            </w:r>
+          </w:p>
+        </w:tc>
+      </w:tr>
+      <w:tr>
+        <w:tc>
+          <w:tcPr>
+            <w:tcW w:w="0" w:type="auto"/>
+          </w:tcPr>
+          <w:p>
+            <w:pPr>
+              <w:rPr>
+                <w:color w:val="000000"/>
+              </w:rPr>
+            </w:pPr>
+            <w:r>
+              <w:rPr>
+                <w:color w:val="000000"/>
+              </w:rPr>
+              <w:t>01/2016 - now</w:t>
+            </w:r>
+          </w:p>
+        </w:tc>
+        <w:tc>
+          <w:tcPr>
+            <w:tcW w:w="0" w:type="auto"/>
+          </w:tcPr>
+          <w:p>
+            <w:pPr>
+              <w:rPr>
+                <w:color w:val="000000"/>
+              </w:rPr>
+            </w:pPr>
+            <w:r>
+              <w:rPr>
+                <w:color w:val="000000"/>
+              </w:rPr>
+              <w:t>Member of </w:t>
+            </w:r>
+            <w:hyperlink r:id="rId914" w:tgtFrame="_blank" w:history="1">
+              <w:r>
+                <w:rPr>
+                  <w:rStyle w:val="Hyperlink"/>
+                  <w:u w:val="none"/>
+                </w:rPr>
+                <w:t>EDAS: Editor’s Assistant</w:t>
+              </w:r>
+            </w:hyperlink>
+            <w:r>
+              <w:rPr>
+                <w:color w:val="000000"/>
+              </w:rPr>
+              <w:t>.</w:t>
+            </w:r>
+          </w:p>
+        </w:tc>
+      </w:tr>
+      <w:tr>
+        <w:tc>
+          <w:tcPr>
+            <w:tcW w:w="0" w:type="auto"/>
+          </w:tcPr>
+          <w:p>
+            <w:pPr>
+              <w:rPr>
+                <w:color w:val="000000"/>
+              </w:rPr>
+            </w:pPr>
+            <w:r>
+              <w:rPr>
+                <w:color w:val="000000"/>
+              </w:rPr>
+              <w:t>01/2016 - now</w:t>
+            </w:r>
+          </w:p>
+        </w:tc>
+        <w:tc>
+          <w:tcPr>
+            <w:tcW w:w="0" w:type="auto"/>
+          </w:tcPr>
+          <w:p>
+            <w:pPr>
+              <w:rPr>
+                <w:color w:val="000000"/>
+              </w:rPr>
+            </w:pPr>
+            <w:r>
+              <w:rPr>
+                <w:color w:val="000000"/>
+              </w:rPr>
+              <w:t>Researcher of </w:t>
+            </w:r>
+            <w:hyperlink r:id="rId915" w:tgtFrame="_blank" w:history="1">
+              <w:r>
+                <w:rPr>
+                  <w:rStyle w:val="Hyperlink"/>
+                  <w:u w:val="none"/>
+                </w:rPr>
+                <w:t>Project Euclid: mathematics and statistics online</w:t>
+              </w:r>
+            </w:hyperlink>
+            <w:r>
+              <w:rPr>
+                <w:color w:val="000000"/>
+              </w:rPr>
+              <w:t>.</w:t>
+            </w:r>
+          </w:p>
+        </w:tc>
+      </w:tr>
+      <w:tr>
+        <w:tc>
+          <w:tcPr>
+            <w:tcW w:w="0" w:type="auto"/>
+          </w:tcPr>
+          <w:p>
+            <w:pPr>
+              <w:rPr>
+                <w:color w:val="000000"/>
+              </w:rPr>
+            </w:pPr>
+            <w:r>
+              <w:rPr>
+                <w:color w:val="000000"/>
+              </w:rPr>
+              <w:t>01/2016 - now</w:t>
+            </w:r>
+          </w:p>
+        </w:tc>
+        <w:tc>
+          <w:tcPr>
+            <w:tcW w:w="0" w:type="auto"/>
+          </w:tcPr>
+          <w:p>
+            <w:pPr>
+              <w:rPr>
+                <w:color w:val="000000"/>
+              </w:rPr>
+            </w:pPr>
+            <w:r>
+              <w:rPr>
+                <w:color w:val="000000"/>
+              </w:rPr>
+              <w:t>Member of ACM Special Interest Group on Knowledge Discovery in Data (</w:t>
+            </w:r>
+            <w:hyperlink r:id="rId916" w:tgtFrame="_blank" w:history="1">
+              <w:r>
+                <w:rPr>
+                  <w:rStyle w:val="Hyperlink"/>
+                  <w:u w:val="none"/>
+                </w:rPr>
+                <w:t>SIGKDD</w:t>
+              </w:r>
+            </w:hyperlink>
+            <w:r>
+              <w:rPr>
+                <w:color w:val="000000"/>
+              </w:rPr>
+              <w:t>).</w:t>
+            </w:r>
+          </w:p>
+        </w:tc>
+      </w:tr>
+      <w:tr>
+        <w:tc>
+          <w:tcPr>
+            <w:tcW w:w="0" w:type="auto"/>
+          </w:tcPr>
+          <w:p>
+            <w:pPr>
+              <w:rPr>
+                <w:color w:val="000000"/>
+              </w:rPr>
+            </w:pPr>
+            <w:r>
+              <w:rPr>
+                <w:color w:val="000000"/>
+              </w:rPr>
+              <w:t>2015 - now</w:t>
+            </w:r>
+          </w:p>
+        </w:tc>
+        <w:tc>
+          <w:tcPr>
+            <w:tcW w:w="0" w:type="auto"/>
+          </w:tcPr>
+          <w:p>
+            <w:pPr>
+              <w:rPr>
+                <w:color w:val="000000"/>
+              </w:rPr>
+            </w:pPr>
+            <w:r>
+              <w:rPr>
+                <w:color w:val="000000"/>
+              </w:rPr>
+              <w:t>Member of Eastern North American Region (</w:t>
+            </w:r>
+            <w:hyperlink r:id="rId917" w:tgtFrame="_blank" w:history="1">
+              <w:r>
+                <w:rPr>
+                  <w:rStyle w:val="Hyperlink"/>
+                  <w:u w:val="none"/>
+                </w:rPr>
+                <w:t>ENAR</w:t>
+              </w:r>
+            </w:hyperlink>
+            <w:r>
+              <w:rPr>
+                <w:color w:val="000000"/>
+              </w:rPr>
+              <w:t>), International Biometric Society.</w:t>
+            </w:r>
+          </w:p>
+        </w:tc>
+      </w:tr>
+      <w:tr>
+        <w:tc>
+          <w:tcPr>
+            <w:tcW w:w="0" w:type="auto"/>
+          </w:tcPr>
+          <w:p>
+            <w:pPr>
+              <w:rPr>
+                <w:color w:val="000000"/>
+              </w:rPr>
+            </w:pPr>
+            <w:r>
+              <w:rPr>
+                <w:color w:val="000000"/>
+              </w:rPr>
+              <w:t>2015 - now</w:t>
+            </w:r>
+          </w:p>
+        </w:tc>
+        <w:tc>
+          <w:tcPr>
+            <w:tcW w:w="0" w:type="auto"/>
+          </w:tcPr>
+          <w:p>
+            <w:pPr>
+              <w:rPr>
+                <w:color w:val="000000"/>
+              </w:rPr>
+            </w:pPr>
+            <w:r>
+              <w:rPr>
+                <w:color w:val="000000"/>
+              </w:rPr>
+              <w:t>Member of </w:t>
+            </w:r>
+            <w:hyperlink r:id="rId918" w:tgtFrame="_blank" w:history="1">
+              <w:r>
+                <w:rPr>
+                  <w:rStyle w:val="Hyperlink"/>
+                  <w:u w:val="none"/>
+                </w:rPr>
+                <w:t>Integration Developer News</w:t>
+              </w:r>
+            </w:hyperlink>
+            <w:r>
+              <w:rPr>
+                <w:color w:val="000000"/>
+              </w:rPr>
+              <w:t>.</w:t>
+            </w:r>
+          </w:p>
+        </w:tc>
+      </w:tr>
+      <w:tr>
+        <w:tc>
+          <w:tcPr>
+            <w:tcW w:w="0" w:type="auto"/>
+          </w:tcPr>
+          <w:p>
+            <w:pPr>
+              <w:rPr>
+                <w:color w:val="000000"/>
+              </w:rPr>
+            </w:pPr>
+            <w:r>
+              <w:rPr>
+                <w:color w:val="000000"/>
+              </w:rPr>
+              <w:t>12/2015 - now</w:t>
+            </w:r>
+          </w:p>
+        </w:tc>
+        <w:tc>
+          <w:tcPr>
+            <w:tcW w:w="0" w:type="auto"/>
+          </w:tcPr>
+          <w:p>
+            <w:pPr>
+              <w:rPr>
+                <w:color w:val="000000"/>
+              </w:rPr>
+            </w:pPr>
+            <w:r>
+              <w:rPr>
+                <w:color w:val="000000"/>
+              </w:rPr>
+              <w:t>Member of </w:t>
+            </w:r>
+            <w:hyperlink r:id="rId919" w:tgtFrame="_blank" w:history="1">
+              <w:r>
+                <w:rPr>
+                  <w:rStyle w:val="Hyperlink"/>
+                  <w:u w:val="none"/>
+                </w:rPr>
+                <w:t>Universal Conference Alerts</w:t>
+              </w:r>
+            </w:hyperlink>
+            <w:r>
+              <w:rPr>
+                <w:color w:val="000000"/>
+              </w:rPr>
+              <w:t>.</w:t>
+            </w:r>
+          </w:p>
+        </w:tc>
+      </w:tr>
+      <w:tr>
+        <w:tc>
+          <w:tcPr>
+            <w:tcW w:w="0" w:type="auto"/>
+          </w:tcPr>
+          <w:p>
+            <w:pPr>
+              <w:rPr>
+                <w:color w:val="000000"/>
+              </w:rPr>
+            </w:pPr>
+            <w:r>
+              <w:rPr>
+                <w:color w:val="000000"/>
+              </w:rPr>
+              <w:t>12/2015 - now</w:t>
+            </w:r>
+          </w:p>
+        </w:tc>
+        <w:tc>
+          <w:tcPr>
+            <w:tcW w:w="0" w:type="auto"/>
+          </w:tcPr>
+          <w:p>
+            <w:pPr>
+              <w:rPr>
+                <w:color w:val="000000"/>
+              </w:rPr>
+            </w:pPr>
+            <w:r>
+              <w:rPr>
+                <w:color w:val="000000"/>
+              </w:rPr>
+              <w:t>Member of Web Intelligence Consortium (</w:t>
+            </w:r>
+            <w:hyperlink r:id="rId920" w:tgtFrame="_blank" w:history="1">
+              <w:r>
+                <w:rPr>
+                  <w:rStyle w:val="Hyperlink"/>
+                  <w:u w:val="none"/>
+                </w:rPr>
+                <w:t>WIC</w:t>
+              </w:r>
+            </w:hyperlink>
+            <w:r>
+              <w:rPr>
+                <w:color w:val="000000"/>
+              </w:rPr>
+              <w:t>).</w:t>
+            </w:r>
+          </w:p>
+        </w:tc>
+      </w:tr>
+      <w:tr>
+        <w:tc>
+          <w:tcPr>
+            <w:tcW w:w="0" w:type="auto"/>
+          </w:tcPr>
+          <w:p>
+            <w:pPr>
+              <w:rPr>
+                <w:color w:val="000000"/>
+              </w:rPr>
+            </w:pPr>
+            <w:r>
+              <w:rPr>
+                <w:color w:val="000000"/>
+              </w:rPr>
+              <w:t>12/2015 - now</w:t>
+            </w:r>
+          </w:p>
+        </w:tc>
+        <w:tc>
+          <w:tcPr>
+            <w:tcW w:w="0" w:type="auto"/>
+          </w:tcPr>
+          <w:p>
+            <w:pPr>
+              <w:rPr>
+                <w:color w:val="000000"/>
+              </w:rPr>
+            </w:pPr>
+            <w:r>
+              <w:rPr>
+                <w:color w:val="000000"/>
+              </w:rPr>
+              <w:t>Member of Institute of Mathematical Statistics (</w:t>
+            </w:r>
+            <w:hyperlink r:id="rId921" w:tgtFrame="_blank" w:history="1">
+              <w:r>
+                <w:rPr>
+                  <w:rStyle w:val="Hyperlink"/>
+                  <w:u w:val="none"/>
+                </w:rPr>
+                <w:t>IMS</w:t>
+              </w:r>
+            </w:hyperlink>
+            <w:r>
+              <w:rPr>
+                <w:color w:val="000000"/>
+              </w:rPr>
+              <w:t>).</w:t>
+            </w:r>
+          </w:p>
+        </w:tc>
+      </w:tr>
+      <w:tr>
+        <w:tc>
+          <w:tcPr>
+            <w:tcW w:w="0" w:type="auto"/>
+          </w:tcPr>
+          <w:p>
+            <w:pPr>
+              <w:rPr>
+                <w:color w:val="000000"/>
+              </w:rPr>
+            </w:pPr>
+            <w:r>
+              <w:rPr>
+                <w:color w:val="000000"/>
+              </w:rPr>
+              <w:t>12/2015 - now</w:t>
+            </w:r>
+          </w:p>
+        </w:tc>
+        <w:tc>
+          <w:tcPr>
+            <w:tcW w:w="0" w:type="auto"/>
+          </w:tcPr>
+          <w:p>
+            <w:pPr>
+              <w:rPr>
+                <w:color w:val="000000"/>
+              </w:rPr>
+            </w:pPr>
+            <w:r>
+              <w:rPr>
+                <w:color w:val="000000"/>
+              </w:rPr>
+              <w:t>Member of European Alliance for Innovation (</w:t>
+            </w:r>
+            <w:hyperlink r:id="rId922" w:tgtFrame="_blank" w:history="1">
+              <w:r>
+                <w:rPr>
+                  <w:rStyle w:val="Hyperlink"/>
+                  <w:u w:val="none"/>
+                </w:rPr>
+                <w:t>EAI</w:t>
+              </w:r>
+            </w:hyperlink>
+            <w:r>
+              <w:rPr>
+                <w:color w:val="000000"/>
+              </w:rPr>
+              <w:t>).</w:t>
+            </w:r>
+          </w:p>
+        </w:tc>
+      </w:tr>
+      <w:tr>
+        <w:tc>
+          <w:tcPr>
+            <w:tcW w:w="0" w:type="auto"/>
+          </w:tcPr>
+          <w:p>
+            <w:pPr>
+              <w:rPr>
+                <w:color w:val="000000"/>
+              </w:rPr>
+            </w:pPr>
+            <w:r>
+              <w:rPr>
+                <w:color w:val="000000"/>
+              </w:rPr>
+              <w:t>12/2015 - now</w:t>
+            </w:r>
+          </w:p>
+        </w:tc>
+        <w:tc>
+          <w:tcPr>
+            <w:tcW w:w="0" w:type="auto"/>
+          </w:tcPr>
+          <w:p>
+            <w:pPr>
+              <w:rPr>
+                <w:color w:val="000000"/>
+              </w:rPr>
+            </w:pPr>
+            <w:r>
+              <w:rPr>
+                <w:color w:val="000000"/>
+              </w:rPr>
+              <w:t>Member of BVICAM International Journal of Information Technology (</w:t>
+            </w:r>
+            <w:hyperlink r:id="rId923" w:tgtFrame="_blank" w:history="1">
+              <w:r>
+                <w:rPr>
+                  <w:rStyle w:val="Hyperlink"/>
+                  <w:u w:val="none"/>
+                </w:rPr>
+                <w:t>BIJIT</w:t>
+              </w:r>
+            </w:hyperlink>
+            <w:r>
+              <w:rPr>
+                <w:color w:val="000000"/>
+              </w:rPr>
+              <w:t>).</w:t>
+            </w:r>
+          </w:p>
+        </w:tc>
+      </w:tr>
+      <w:tr>
+        <w:tc>
+          <w:tcPr>
+            <w:tcW w:w="0" w:type="auto"/>
+          </w:tcPr>
+          <w:p>
+            <w:pPr>
+              <w:rPr>
+                <w:color w:val="000000"/>
+              </w:rPr>
+            </w:pPr>
+            <w:r>
+              <w:rPr>
+                <w:color w:val="000000"/>
+              </w:rPr>
+              <w:t>12/2015 - now</w:t>
+            </w:r>
+          </w:p>
+        </w:tc>
+        <w:tc>
+          <w:tcPr>
+            <w:tcW w:w="0" w:type="auto"/>
+          </w:tcPr>
+          <w:p>
+            <w:pPr>
+              <w:rPr>
+                <w:color w:val="000000"/>
+              </w:rPr>
+            </w:pPr>
+            <w:hyperlink r:id="rId924" w:tgtFrame="_blank" w:history="1">
+              <w:r>
+                <w:rPr>
+                  <w:rStyle w:val="Hyperlink"/>
+                  <w:u w:val="none"/>
+                </w:rPr>
+                <w:t>Professional member</w:t>
+              </w:r>
+            </w:hyperlink>
+            <w:r>
+              <w:rPr>
+                <w:color w:val="000000"/>
+              </w:rPr>
+              <w:t> of Association for Computing Machinery (</w:t>
+            </w:r>
+            <w:hyperlink r:id="rId925" w:tgtFrame="_blank" w:history="1">
+              <w:r>
+                <w:rPr>
+                  <w:rStyle w:val="Hyperlink"/>
+                  <w:u w:val="none"/>
+                </w:rPr>
+                <w:t>ACM</w:t>
+              </w:r>
+            </w:hyperlink>
+            <w:r>
+              <w:rPr>
+                <w:color w:val="000000"/>
+              </w:rPr>
+              <w:t>).</w:t>
+            </w:r>
+          </w:p>
+        </w:tc>
+      </w:tr>
+      <w:tr>
+        <w:tc>
+          <w:tcPr>
+            <w:tcW w:w="0" w:type="auto"/>
+          </w:tcPr>
+          <w:p>
+            <w:pPr>
+              <w:rPr>
+                <w:color w:val="000000"/>
+              </w:rPr>
+            </w:pPr>
+            <w:r>
+              <w:rPr>
+                <w:color w:val="000000"/>
+              </w:rPr>
+              <w:t>11/2015 - now</w:t>
+            </w:r>
+          </w:p>
+        </w:tc>
+        <w:tc>
+          <w:tcPr>
+            <w:tcW w:w="0" w:type="auto"/>
+          </w:tcPr>
+          <w:p>
+            <w:pPr>
+              <w:rPr>
+                <w:color w:val="000000"/>
+              </w:rPr>
+            </w:pPr>
+            <w:hyperlink r:id="rId926" w:tgtFrame="_blank" w:history="1">
+              <w:r>
+                <w:rPr>
+                  <w:rStyle w:val="Hyperlink"/>
+                  <w:u w:val="none"/>
+                </w:rPr>
+                <w:t>Academic Partners</w:t>
+              </w:r>
+            </w:hyperlink>
+            <w:r>
+              <w:rPr>
+                <w:color w:val="000000"/>
+              </w:rPr>
+              <w:t> of International Joint Conference on Knowledge Discovery, Knowledge Engineering and Knowledge Management (IC3K).</w:t>
+            </w:r>
+          </w:p>
+        </w:tc>
+      </w:tr>
+      <w:tr>
+        <w:tc>
+          <w:tcPr>
+            <w:tcW w:w="0" w:type="auto"/>
+          </w:tcPr>
+          <w:p>
+            <w:pPr>
+              <w:rPr>
+                <w:color w:val="000000"/>
+              </w:rPr>
+            </w:pPr>
+            <w:r>
+              <w:rPr>
+                <w:color w:val="000000"/>
+              </w:rPr>
+              <w:t>10/2015 - 11/2015</w:t>
+            </w:r>
+          </w:p>
+        </w:tc>
+        <w:tc>
+          <w:tcPr>
+            <w:tcW w:w="0" w:type="auto"/>
+          </w:tcPr>
+          <w:p>
+            <w:pPr>
+              <w:rPr>
+                <w:color w:val="000000"/>
+              </w:rPr>
+            </w:pPr>
+            <w:hyperlink r:id="rId927" w:tgtFrame="_blank" w:history="1">
+              <w:r>
+                <w:rPr>
+                  <w:rStyle w:val="Hyperlink"/>
+                  <w:u w:val="none"/>
+                </w:rPr>
+                <w:t>Editorial Board member</w:t>
+              </w:r>
+            </w:hyperlink>
+            <w:r>
+              <w:rPr>
+                <w:color w:val="000000"/>
+              </w:rPr>
+              <w:t> of International Conference on Advances in Engineering Science and management (ICAESM 2015), Agra, India, November 8, 2015.</w:t>
+            </w:r>
+          </w:p>
+        </w:tc>
+      </w:tr>
+      <w:tr>
+        <w:tc>
+          <w:tcPr>
+            <w:tcW w:w="0" w:type="auto"/>
+          </w:tcPr>
+          <w:p>
+            <w:pPr>
+              <w:rPr>
+                <w:color w:val="000000"/>
+              </w:rPr>
+            </w:pPr>
+            <w:r>
+              <w:rPr>
+                <w:color w:val="000000"/>
+              </w:rPr>
+              <w:t>10/2015 - now</w:t>
+            </w:r>
+          </w:p>
+        </w:tc>
+        <w:tc>
+          <w:tcPr>
+            <w:tcW w:w="0" w:type="auto"/>
+          </w:tcPr>
+          <w:p>
+            <w:pPr>
+              <w:rPr>
+                <w:color w:val="000000"/>
+              </w:rPr>
+            </w:pPr>
+            <w:hyperlink r:id="rId928" w:tgtFrame="_blank" w:history="1">
+              <w:r>
+                <w:rPr>
+                  <w:rStyle w:val="Hyperlink"/>
+                  <w:u w:val="none"/>
+                </w:rPr>
+                <w:t>Editorial Board member</w:t>
+              </w:r>
+            </w:hyperlink>
+            <w:r>
+              <w:rPr>
+                <w:color w:val="000000"/>
+              </w:rPr>
+              <w:t> of International Institute of Engineers (IIENG).</w:t>
+            </w:r>
+          </w:p>
+        </w:tc>
+      </w:tr>
+      <w:tr>
+        <w:tc>
+          <w:tcPr>
+            <w:tcW w:w="0" w:type="auto"/>
+          </w:tcPr>
+          <w:p>
+            <w:pPr>
+              <w:rPr>
+                <w:color w:val="000000"/>
+              </w:rPr>
+            </w:pPr>
+            <w:r>
+              <w:rPr>
+                <w:color w:val="000000"/>
+              </w:rPr>
+              <w:t>08/2015 - 03/2016</w:t>
+            </w:r>
+          </w:p>
+        </w:tc>
+        <w:tc>
+          <w:tcPr>
+            <w:tcW w:w="0" w:type="auto"/>
+          </w:tcPr>
+          <w:p>
+            <w:pPr>
+              <w:rPr>
+                <w:color w:val="000000"/>
+              </w:rPr>
+            </w:pPr>
+            <w:hyperlink r:id="rId929" w:tgtFrame="_blank" w:history="1">
+              <w:r>
+                <w:rPr>
+                  <w:rStyle w:val="Hyperlink"/>
+                  <w:u w:val="none"/>
+                </w:rPr>
+                <w:t>Member</w:t>
+              </w:r>
+            </w:hyperlink>
+            <w:r>
+              <w:rPr>
+                <w:color w:val="000000"/>
+              </w:rPr>
+              <w:t> of </w:t>
+            </w:r>
+            <w:hyperlink r:id="rId930" w:tgtFrame="_blank" w:history="1">
+              <w:r>
+                <w:rPr>
+                  <w:rStyle w:val="Hyperlink"/>
+                  <w:u w:val="none"/>
+                </w:rPr>
+                <w:t>10th INDIACom</w:t>
+              </w:r>
+            </w:hyperlink>
+            <w:r>
+              <w:rPr>
+                <w:color w:val="000000"/>
+              </w:rPr>
+              <w:t>; 3rd 2016 International Conference on Computing for Sustainable Global Development, March 16-18, 2016.</w:t>
+            </w:r>
+          </w:p>
+        </w:tc>
+      </w:tr>
+      <w:tr>
+        <w:tc>
+          <w:tcPr>
+            <w:tcW w:w="0" w:type="auto"/>
+          </w:tcPr>
+          <w:p>
+            <w:pPr>
+              <w:rPr>
+                <w:color w:val="000000"/>
+              </w:rPr>
+            </w:pPr>
+            <w:r>
+              <w:rPr>
+                <w:color w:val="000000"/>
+              </w:rPr>
+              <w:t>08/2015 - 12/2015</w:t>
+            </w:r>
+          </w:p>
+        </w:tc>
+        <w:tc>
+          <w:tcPr>
+            <w:tcW w:w="0" w:type="auto"/>
+          </w:tcPr>
+          <w:p>
+            <w:pPr>
+              <w:rPr>
+                <w:color w:val="000000"/>
+              </w:rPr>
+            </w:pPr>
+            <w:r>
+              <w:rPr>
+                <w:color w:val="000000"/>
+              </w:rPr>
+              <w:t>Member of Computer Society of India - The 50th Golden Jubilee Annual Convention (</w:t>
+            </w:r>
+            <w:hyperlink r:id="rId931" w:tgtFrame="_blank" w:history="1">
+              <w:r>
+                <w:rPr>
+                  <w:rStyle w:val="Hyperlink"/>
+                  <w:u w:val="none"/>
+                </w:rPr>
+                <w:t>CSI-2015</w:t>
+              </w:r>
+            </w:hyperlink>
+            <w:r>
+              <w:rPr>
+                <w:color w:val="000000"/>
+              </w:rPr>
+              <w:t>), December 2-6, 2015.</w:t>
+            </w:r>
+          </w:p>
+        </w:tc>
+      </w:tr>
+      <w:tr>
+        <w:tc>
+          <w:tcPr>
+            <w:tcW w:w="0" w:type="auto"/>
+          </w:tcPr>
+          <w:p>
+            <w:pPr>
+              <w:rPr>
+                <w:color w:val="000000"/>
+              </w:rPr>
+            </w:pPr>
+            <w:r>
+              <w:rPr>
+                <w:color w:val="000000"/>
+              </w:rPr>
+              <w:t>08/2015 - now</w:t>
+            </w:r>
+          </w:p>
+        </w:tc>
+        <w:tc>
+          <w:tcPr>
+            <w:tcW w:w="0" w:type="auto"/>
+          </w:tcPr>
+          <w:p>
+            <w:pPr>
+              <w:rPr>
+                <w:color w:val="000000"/>
+              </w:rPr>
+            </w:pPr>
+            <w:r>
+              <w:rPr>
+                <w:color w:val="000000"/>
+              </w:rPr>
+              <w:t>Member of </w:t>
+            </w:r>
+            <w:hyperlink r:id="rId932" w:tgtFrame="_blank" w:history="1">
+              <w:r>
+                <w:rPr>
+                  <w:rStyle w:val="Hyperlink"/>
+                  <w:u w:val="none"/>
+                </w:rPr>
+                <w:t>GlobalCompliancePanel</w:t>
+              </w:r>
+            </w:hyperlink>
+            <w:r>
+              <w:rPr>
+                <w:color w:val="000000"/>
+              </w:rPr>
+              <w:t>. GlobalCompliancePanel is a training source that delivers diverse, high quality regulatory &amp; compliance trainings.</w:t>
+            </w:r>
+          </w:p>
+        </w:tc>
+      </w:tr>
+      <w:tr>
+        <w:tc>
+          <w:tcPr>
+            <w:tcW w:w="0" w:type="auto"/>
+          </w:tcPr>
+          <w:p>
+            <w:pPr>
+              <w:rPr>
+                <w:color w:val="000000"/>
+              </w:rPr>
+            </w:pPr>
+            <w:r>
+              <w:rPr>
+                <w:color w:val="000000"/>
+              </w:rPr>
+              <w:t>08/2015 - now</w:t>
+            </w:r>
+          </w:p>
+        </w:tc>
+        <w:tc>
+          <w:tcPr>
+            <w:tcW w:w="0" w:type="auto"/>
+          </w:tcPr>
+          <w:p>
+            <w:pPr>
+              <w:rPr>
+                <w:color w:val="000000"/>
+              </w:rPr>
+            </w:pPr>
+            <w:r>
+              <w:rPr>
+                <w:color w:val="000000"/>
+              </w:rPr>
+              <w:t>Member of </w:t>
+            </w:r>
+            <w:hyperlink r:id="rId933" w:tgtFrame="_blank" w:history="1">
+              <w:r>
+                <w:rPr>
+                  <w:rStyle w:val="Hyperlink"/>
+                  <w:u w:val="none"/>
+                </w:rPr>
+                <w:t>O’Reilly Publisher</w:t>
+              </w:r>
+            </w:hyperlink>
+            <w:r>
+              <w:rPr>
+                <w:color w:val="000000"/>
+              </w:rPr>
+              <w:t>.</w:t>
+            </w:r>
+          </w:p>
+        </w:tc>
+      </w:tr>
+      <w:tr>
+        <w:tc>
+          <w:tcPr>
+            <w:tcW w:w="0" w:type="auto"/>
+          </w:tcPr>
+          <w:p>
+            <w:pPr>
+              <w:rPr>
+                <w:color w:val="000000"/>
+              </w:rPr>
+            </w:pPr>
+            <w:r>
+              <w:rPr>
+                <w:color w:val="000000"/>
+              </w:rPr>
+              <w:t>07/2015 - now</w:t>
+            </w:r>
+          </w:p>
+        </w:tc>
+        <w:tc>
+          <w:tcPr>
+            <w:tcW w:w="0" w:type="auto"/>
+          </w:tcPr>
+          <w:p>
+            <w:pPr>
+              <w:rPr>
+                <w:color w:val="000000"/>
+              </w:rPr>
+            </w:pPr>
+            <w:r>
+              <w:rPr>
+                <w:color w:val="000000"/>
+              </w:rPr>
+              <w:t>Member of The International Statistical Institute (</w:t>
+            </w:r>
+            <w:hyperlink r:id="rId934" w:tgtFrame="_blank" w:history="1">
+              <w:r>
+                <w:rPr>
+                  <w:rStyle w:val="Hyperlink"/>
+                  <w:u w:val="none"/>
+                </w:rPr>
+                <w:t>ISI</w:t>
+              </w:r>
+            </w:hyperlink>
+            <w:r>
+              <w:rPr>
+                <w:color w:val="000000"/>
+              </w:rPr>
+              <w:t>).</w:t>
+            </w:r>
+          </w:p>
+        </w:tc>
+      </w:tr>
+      <w:tr>
+        <w:tc>
+          <w:tcPr>
+            <w:tcW w:w="0" w:type="auto"/>
+          </w:tcPr>
+          <w:p>
+            <w:pPr>
+              <w:rPr>
+                <w:color w:val="000000"/>
+              </w:rPr>
+            </w:pPr>
+            <w:r>
+              <w:rPr>
+                <w:color w:val="000000"/>
+              </w:rPr>
+              <w:t>07/2015 - now</w:t>
+            </w:r>
+          </w:p>
+        </w:tc>
+        <w:tc>
+          <w:tcPr>
+            <w:tcW w:w="0" w:type="auto"/>
+          </w:tcPr>
+          <w:p>
+            <w:pPr>
+              <w:rPr>
+                <w:color w:val="000000"/>
+              </w:rPr>
+            </w:pPr>
+            <w:hyperlink r:id="rId935" w:tgtFrame="_blank" w:history="1">
+              <w:r>
+                <w:rPr>
+                  <w:rStyle w:val="Hyperlink"/>
+                  <w:u w:val="none"/>
+                </w:rPr>
+                <w:t>Member</w:t>
+              </w:r>
+            </w:hyperlink>
+            <w:r>
+              <w:rPr>
+                <w:color w:val="000000"/>
+              </w:rPr>
+              <w:t> of International Association for Official Statistics (</w:t>
+            </w:r>
+            <w:hyperlink r:id="rId936" w:tgtFrame="_blank" w:history="1">
+              <w:r>
+                <w:rPr>
+                  <w:rStyle w:val="Hyperlink"/>
+                  <w:u w:val="none"/>
+                </w:rPr>
+                <w:t>IAOS</w:t>
+              </w:r>
+            </w:hyperlink>
+            <w:r>
+              <w:rPr>
+                <w:color w:val="000000"/>
+              </w:rPr>
+              <w:t>) - The International Statistical Institute (</w:t>
+            </w:r>
+            <w:hyperlink r:id="rId937" w:tgtFrame="_blank" w:history="1">
+              <w:r>
+                <w:rPr>
+                  <w:rStyle w:val="Hyperlink"/>
+                  <w:u w:val="none"/>
+                </w:rPr>
+                <w:t>ISI</w:t>
+              </w:r>
+            </w:hyperlink>
+            <w:r>
+              <w:rPr>
+                <w:color w:val="000000"/>
+              </w:rPr>
+              <w:t>).</w:t>
+            </w:r>
+          </w:p>
+        </w:tc>
+      </w:tr>
+      <w:tr>
+        <w:tc>
+          <w:tcPr>
+            <w:tcW w:w="0" w:type="auto"/>
+          </w:tcPr>
+          <w:p>
+            <w:pPr>
+              <w:rPr>
+                <w:color w:val="000000"/>
+              </w:rPr>
+            </w:pPr>
+            <w:r>
+              <w:rPr>
+                <w:color w:val="000000"/>
+              </w:rPr>
+              <w:t>07/2015 - now</w:t>
+            </w:r>
+          </w:p>
+        </w:tc>
+        <w:tc>
+          <w:tcPr>
+            <w:tcW w:w="0" w:type="auto"/>
+          </w:tcPr>
+          <w:p>
+            <w:pPr>
+              <w:rPr>
+                <w:color w:val="000000"/>
+              </w:rPr>
+            </w:pPr>
+            <w:r>
+              <w:rPr>
+                <w:color w:val="000000"/>
+              </w:rPr>
+              <w:t>Member of </w:t>
+            </w:r>
+            <w:hyperlink r:id="rId938" w:tgtFrame="_blank" w:history="1">
+              <w:r>
+                <w:rPr>
+                  <w:rStyle w:val="Hyperlink"/>
+                  <w:u w:val="none"/>
+                </w:rPr>
+                <w:t>Cambodian Mathematical Society</w:t>
+              </w:r>
+            </w:hyperlink>
+            <w:r>
+              <w:rPr>
+                <w:color w:val="000000"/>
+              </w:rPr>
+              <w:t>.</w:t>
+            </w:r>
+          </w:p>
+        </w:tc>
+      </w:tr>
+      <w:tr>
+        <w:tc>
+          <w:tcPr>
+            <w:tcW w:w="0" w:type="auto"/>
+          </w:tcPr>
+          <w:p>
+            <w:pPr>
+              <w:rPr>
+                <w:color w:val="000000"/>
+              </w:rPr>
+            </w:pPr>
+            <w:r>
+              <w:rPr>
+                <w:color w:val="000000"/>
+              </w:rPr>
+              <w:t>07/2015 - now</w:t>
+            </w:r>
+          </w:p>
+        </w:tc>
+        <w:tc>
+          <w:tcPr>
+            <w:tcW w:w="0" w:type="auto"/>
+          </w:tcPr>
+          <w:p>
+            <w:pPr>
+              <w:rPr>
+                <w:color w:val="000000"/>
+              </w:rPr>
+            </w:pPr>
+            <w:r>
+              <w:rPr>
+                <w:color w:val="000000"/>
+              </w:rPr>
+              <w:t>Member of </w:t>
+            </w:r>
+            <w:hyperlink r:id="rId939" w:tgtFrame="_blank" w:history="1">
+              <w:r>
+                <w:rPr>
+                  <w:rStyle w:val="Hyperlink"/>
+                  <w:u w:val="none"/>
+                </w:rPr>
+                <w:t>The Co-operative Group</w:t>
+              </w:r>
+            </w:hyperlink>
+            <w:r>
+              <w:rPr>
+                <w:color w:val="000000"/>
+              </w:rPr>
+              <w:t>.</w:t>
+            </w:r>
+          </w:p>
+        </w:tc>
+      </w:tr>
+      <w:tr>
+        <w:tc>
+          <w:tcPr>
+            <w:tcW w:w="0" w:type="auto"/>
+          </w:tcPr>
+          <w:p>
+            <w:pPr>
+              <w:rPr>
+                <w:color w:val="000000"/>
+              </w:rPr>
+            </w:pPr>
+            <w:r>
+              <w:rPr>
+                <w:color w:val="000000"/>
+              </w:rPr>
+              <w:t>07/2015 - now</w:t>
+            </w:r>
+          </w:p>
+        </w:tc>
+        <w:tc>
+          <w:tcPr>
+            <w:tcW w:w="0" w:type="auto"/>
+          </w:tcPr>
+          <w:p>
+            <w:pPr>
+              <w:rPr>
+                <w:color w:val="000000"/>
+              </w:rPr>
+            </w:pPr>
+            <w:hyperlink r:id="rId940" w:tgtFrame="_blank" w:history="1">
+              <w:r>
+                <w:rPr>
+                  <w:rStyle w:val="Hyperlink"/>
+                  <w:u w:val="none"/>
+                </w:rPr>
+                <w:t>Member</w:t>
+              </w:r>
+            </w:hyperlink>
+            <w:r>
+              <w:rPr>
+                <w:color w:val="000000"/>
+              </w:rPr>
+              <w:t> of European Mathematical Society (</w:t>
+            </w:r>
+            <w:hyperlink r:id="rId941" w:tgtFrame="_blank" w:history="1">
+              <w:r>
+                <w:rPr>
+                  <w:rStyle w:val="Hyperlink"/>
+                  <w:u w:val="none"/>
+                </w:rPr>
+                <w:t>EMS</w:t>
+              </w:r>
+            </w:hyperlink>
+            <w:r>
+              <w:rPr>
+                <w:color w:val="000000"/>
+              </w:rPr>
+              <w:t>).</w:t>
+            </w:r>
+          </w:p>
+        </w:tc>
+      </w:tr>
+      <w:tr>
+        <w:tc>
+          <w:tcPr>
+            <w:tcW w:w="0" w:type="auto"/>
+          </w:tcPr>
+          <w:p>
+            <w:pPr>
+              <w:rPr>
+                <w:color w:val="000000"/>
+              </w:rPr>
+            </w:pPr>
+            <w:r>
+              <w:rPr>
+                <w:color w:val="000000"/>
+              </w:rPr>
+              <w:t>07/2015 - now</w:t>
+            </w:r>
+          </w:p>
+        </w:tc>
+        <w:tc>
+          <w:tcPr>
+            <w:tcW w:w="0" w:type="auto"/>
+          </w:tcPr>
+          <w:p>
+            <w:pPr>
+              <w:rPr>
+                <w:color w:val="000000"/>
+              </w:rPr>
+            </w:pPr>
+            <w:hyperlink r:id="rId942" w:tgtFrame="_blank" w:history="1">
+              <w:r>
+                <w:rPr>
+                  <w:rStyle w:val="Hyperlink"/>
+                  <w:u w:val="none"/>
+                </w:rPr>
+                <w:t>Member</w:t>
+              </w:r>
+            </w:hyperlink>
+            <w:r>
+              <w:rPr>
+                <w:color w:val="000000"/>
+              </w:rPr>
+              <w:t> of American Mathematical Society (</w:t>
+            </w:r>
+            <w:hyperlink r:id="rId943" w:tgtFrame="_blank" w:history="1">
+              <w:r>
+                <w:rPr>
+                  <w:rStyle w:val="Hyperlink"/>
+                  <w:u w:val="none"/>
+                </w:rPr>
+                <w:t>AMS</w:t>
+              </w:r>
+            </w:hyperlink>
+            <w:r>
+              <w:rPr>
+                <w:color w:val="000000"/>
+              </w:rPr>
+              <w:t>).</w:t>
+            </w:r>
+          </w:p>
+        </w:tc>
+      </w:tr>
+      <w:tr>
+        <w:tc>
+          <w:tcPr>
+            <w:tcW w:w="0" w:type="auto"/>
+          </w:tcPr>
+          <w:p>
+            <w:pPr>
+              <w:rPr>
+                <w:color w:val="000000"/>
+              </w:rPr>
+            </w:pPr>
+            <w:r>
+              <w:rPr>
+                <w:color w:val="000000"/>
+              </w:rPr>
+              <w:t>06/2015 - now</w:t>
+            </w:r>
+          </w:p>
+        </w:tc>
+        <w:tc>
+          <w:tcPr>
+            <w:tcW w:w="0" w:type="auto"/>
+          </w:tcPr>
+          <w:p>
+            <w:pPr>
+              <w:rPr>
+                <w:color w:val="000000"/>
+              </w:rPr>
+            </w:pPr>
+            <w:hyperlink r:id="rId944" w:tgtFrame="_blank" w:history="1">
+              <w:r>
+                <w:rPr>
+                  <w:rStyle w:val="Hyperlink"/>
+                  <w:u w:val="none"/>
+                </w:rPr>
+                <w:t>Member</w:t>
+              </w:r>
+            </w:hyperlink>
+            <w:r>
+              <w:rPr>
+                <w:color w:val="000000"/>
+              </w:rPr>
+              <w:t> of Institute for Systems and Technologies of Information, Control and Communication (</w:t>
+            </w:r>
+            <w:hyperlink r:id="rId945" w:tgtFrame="_blank" w:history="1">
+              <w:r>
+                <w:rPr>
+                  <w:rStyle w:val="Hyperlink"/>
+                  <w:u w:val="none"/>
+                </w:rPr>
+                <w:t>INSTICC</w:t>
+              </w:r>
+            </w:hyperlink>
+            <w:r>
+              <w:rPr>
+                <w:color w:val="000000"/>
+              </w:rPr>
+              <w:t>).</w:t>
+            </w:r>
+          </w:p>
+        </w:tc>
+      </w:tr>
+      <w:tr>
+        <w:tc>
+          <w:tcPr>
+            <w:tcW w:w="0" w:type="auto"/>
+          </w:tcPr>
+          <w:p>
+            <w:pPr>
+              <w:rPr>
+                <w:color w:val="000000"/>
+              </w:rPr>
+            </w:pPr>
+            <w:r>
+              <w:rPr>
+                <w:color w:val="000000"/>
+              </w:rPr>
               <w:lastRenderedPageBreak/>
-              <w:t>01/2016 - now</w:t>
-            </w:r>
-          </w:p>
-        </w:tc>
-        <w:tc>
-          <w:tcPr>
-            <w:tcW w:w="0" w:type="auto"/>
-          </w:tcPr>
-          <w:p>
-            <w:pPr>
-              <w:rPr>
-                <w:color w:val="000000"/>
-              </w:rPr>
-            </w:pPr>
-            <w:r>
-              <w:rPr>
-                <w:color w:val="000000"/>
-              </w:rPr>
-              <w:t>Member of </w:t>
-            </w:r>
-            <w:hyperlink r:id="rId910" w:tgtFrame="_blank" w:history="1">
-              <w:r>
-                <w:rPr>
-                  <w:rStyle w:val="Hyperlink"/>
-                  <w:u w:val="none"/>
-                </w:rPr>
-                <w:t>Construx: Software Development Best Practices</w:t>
-              </w:r>
-            </w:hyperlink>
-            <w:r>
-              <w:rPr>
-                <w:color w:val="000000"/>
-              </w:rPr>
-              <w:t> laid by </w:t>
-            </w:r>
-            <w:hyperlink r:id="rId911" w:tgtFrame="_blank" w:history="1">
-              <w:r>
-                <w:rPr>
-                  <w:rStyle w:val="Hyperlink"/>
-                  <w:u w:val="none"/>
-                </w:rPr>
-                <w:t>Steve McConnell</w:t>
-              </w:r>
-            </w:hyperlink>
-            <w:r>
-              <w:rPr>
-                <w:color w:val="000000"/>
-              </w:rPr>
-              <w:t>.</w:t>
-            </w:r>
-          </w:p>
-        </w:tc>
-      </w:tr>
-      <w:tr>
-        <w:tc>
-          <w:tcPr>
-            <w:tcW w:w="0" w:type="auto"/>
-          </w:tcPr>
-          <w:p>
-            <w:pPr>
-              <w:rPr>
-                <w:color w:val="000000"/>
-              </w:rPr>
-            </w:pPr>
-            <w:r>
-              <w:rPr>
-                <w:color w:val="000000"/>
-              </w:rPr>
-              <w:t>01/2016 - now</w:t>
-            </w:r>
-          </w:p>
-        </w:tc>
-        <w:tc>
-          <w:tcPr>
-            <w:tcW w:w="0" w:type="auto"/>
-          </w:tcPr>
-          <w:p>
-            <w:pPr>
-              <w:rPr>
-                <w:color w:val="000000"/>
-              </w:rPr>
-            </w:pPr>
-            <w:r>
-              <w:rPr>
-                <w:color w:val="000000"/>
-              </w:rPr>
-              <w:t>Member of Journal of Harmonized Research (</w:t>
-            </w:r>
-            <w:hyperlink r:id="rId912" w:tgtFrame="_blank" w:history="1">
-              <w:r>
-                <w:rPr>
-                  <w:rStyle w:val="Hyperlink"/>
-                  <w:u w:val="none"/>
-                </w:rPr>
-                <w:t>JOHR</w:t>
+              <w:t>06/2015 - now</w:t>
+            </w:r>
+          </w:p>
+        </w:tc>
+        <w:tc>
+          <w:tcPr>
+            <w:tcW w:w="0" w:type="auto"/>
+          </w:tcPr>
+          <w:p>
+            <w:pPr>
+              <w:rPr>
+                <w:color w:val="000000"/>
+              </w:rPr>
+            </w:pPr>
+            <w:r>
+              <w:rPr>
+                <w:color w:val="000000"/>
+              </w:rPr>
+              <w:t>Member of American Society for Engineering Education (</w:t>
+            </w:r>
+            <w:hyperlink r:id="rId946" w:tgtFrame="_blank" w:history="1">
+              <w:r>
+                <w:rPr>
+                  <w:rStyle w:val="Hyperlink"/>
+                  <w:u w:val="none"/>
+                </w:rPr>
+                <w:t>ASEE</w:t>
               </w:r>
             </w:hyperlink>
             <w:r>
@@ -37441,33 +38943,42 @@
               <w:rPr>
                 <w:color w:val="000000"/>
               </w:rPr>
-              <w:t>01/2016 - now</w:t>
-            </w:r>
-          </w:p>
-        </w:tc>
-        <w:tc>
-          <w:tcPr>
-            <w:tcW w:w="0" w:type="auto"/>
-          </w:tcPr>
-          <w:p>
-            <w:pPr>
-              <w:rPr>
-                <w:color w:val="000000"/>
-              </w:rPr>
-            </w:pPr>
-            <w:r>
-              <w:rPr>
-                <w:color w:val="000000"/>
-              </w:rPr>
-              <w:t>Member of Convergence Information Society (</w:t>
-            </w:r>
-            <w:hyperlink r:id="rId913" w:tgtFrame="_blank" w:history="1">
-              <w:r>
-                <w:rPr>
-                  <w:rStyle w:val="Hyperlink"/>
-                  <w:u w:val="none"/>
-                </w:rPr>
-                <w:t>CIS</w:t>
+              <w:t>06/2015 - now</w:t>
+            </w:r>
+          </w:p>
+        </w:tc>
+        <w:tc>
+          <w:tcPr>
+            <w:tcW w:w="0" w:type="auto"/>
+          </w:tcPr>
+          <w:p>
+            <w:pPr>
+              <w:rPr>
+                <w:color w:val="000000"/>
+              </w:rPr>
+            </w:pPr>
+            <w:hyperlink r:id="rId947" w:tgtFrame="_blank" w:history="1">
+              <w:r>
+                <w:rPr>
+                  <w:rStyle w:val="Hyperlink"/>
+                  <w:u w:val="none"/>
+                </w:rPr>
+                <w:t>Member</w:t>
+              </w:r>
+            </w:hyperlink>
+            <w:r>
+              <w:rPr>
+                <w:color w:val="000000"/>
+              </w:rPr>
+              <w:t> of Association for Computing Machinery (</w:t>
+            </w:r>
+            <w:hyperlink r:id="rId948" w:tgtFrame="_blank" w:history="1">
+              <w:r>
+                <w:rPr>
+                  <w:rStyle w:val="Hyperlink"/>
+                  <w:u w:val="none"/>
+                </w:rPr>
+                <w:t>ACM</w:t>
               </w:r>
             </w:hyperlink>
             <w:r>
@@ -37494,1498 +39005,6 @@
               <w:rPr>
                 <w:color w:val="000000"/>
               </w:rPr>
-              <w:t>01/2016 - now</w:t>
-            </w:r>
-          </w:p>
-        </w:tc>
-        <w:tc>
-          <w:tcPr>
-            <w:tcW w:w="0" w:type="auto"/>
-          </w:tcPr>
-          <w:p>
-            <w:pPr>
-              <w:rPr>
-                <w:color w:val="000000"/>
-              </w:rPr>
-            </w:pPr>
-            <w:r>
-              <w:rPr>
-                <w:color w:val="000000"/>
-              </w:rPr>
-              <w:t>Member of </w:t>
-            </w:r>
-            <w:hyperlink r:id="rId914" w:tgtFrame="_blank" w:history="1">
-              <w:r>
-                <w:rPr>
-                  <w:rStyle w:val="Hyperlink"/>
-                  <w:u w:val="none"/>
-                </w:rPr>
-                <w:t>EDAS: Editor’s Assistant</w:t>
-              </w:r>
-            </w:hyperlink>
-            <w:r>
-              <w:rPr>
-                <w:color w:val="000000"/>
-              </w:rPr>
-              <w:t>.</w:t>
-            </w:r>
-          </w:p>
-        </w:tc>
-      </w:tr>
-      <w:tr>
-        <w:tc>
-          <w:tcPr>
-            <w:tcW w:w="0" w:type="auto"/>
-          </w:tcPr>
-          <w:p>
-            <w:pPr>
-              <w:rPr>
-                <w:color w:val="000000"/>
-              </w:rPr>
-            </w:pPr>
-            <w:r>
-              <w:rPr>
-                <w:color w:val="000000"/>
-              </w:rPr>
-              <w:t>01/2016 - now</w:t>
-            </w:r>
-          </w:p>
-        </w:tc>
-        <w:tc>
-          <w:tcPr>
-            <w:tcW w:w="0" w:type="auto"/>
-          </w:tcPr>
-          <w:p>
-            <w:pPr>
-              <w:rPr>
-                <w:color w:val="000000"/>
-              </w:rPr>
-            </w:pPr>
-            <w:r>
-              <w:rPr>
-                <w:color w:val="000000"/>
-              </w:rPr>
-              <w:t>Researcher of </w:t>
-            </w:r>
-            <w:hyperlink r:id="rId915" w:tgtFrame="_blank" w:history="1">
-              <w:r>
-                <w:rPr>
-                  <w:rStyle w:val="Hyperlink"/>
-                  <w:u w:val="none"/>
-                </w:rPr>
-                <w:t>Project Euclid: mathematics and statistics online</w:t>
-              </w:r>
-            </w:hyperlink>
-            <w:r>
-              <w:rPr>
-                <w:color w:val="000000"/>
-              </w:rPr>
-              <w:t>.</w:t>
-            </w:r>
-          </w:p>
-        </w:tc>
-      </w:tr>
-      <w:tr>
-        <w:tc>
-          <w:tcPr>
-            <w:tcW w:w="0" w:type="auto"/>
-          </w:tcPr>
-          <w:p>
-            <w:pPr>
-              <w:rPr>
-                <w:color w:val="000000"/>
-              </w:rPr>
-            </w:pPr>
-            <w:r>
-              <w:rPr>
-                <w:color w:val="000000"/>
-              </w:rPr>
-              <w:t>01/2016 - now</w:t>
-            </w:r>
-          </w:p>
-        </w:tc>
-        <w:tc>
-          <w:tcPr>
-            <w:tcW w:w="0" w:type="auto"/>
-          </w:tcPr>
-          <w:p>
-            <w:pPr>
-              <w:rPr>
-                <w:color w:val="000000"/>
-              </w:rPr>
-            </w:pPr>
-            <w:r>
-              <w:rPr>
-                <w:color w:val="000000"/>
-              </w:rPr>
-              <w:t>Member of ACM Special Interest Group on Knowledge Discovery in Data (</w:t>
-            </w:r>
-            <w:hyperlink r:id="rId916" w:tgtFrame="_blank" w:history="1">
-              <w:r>
-                <w:rPr>
-                  <w:rStyle w:val="Hyperlink"/>
-                  <w:u w:val="none"/>
-                </w:rPr>
-                <w:t>SIGKDD</w:t>
-              </w:r>
-            </w:hyperlink>
-            <w:r>
-              <w:rPr>
-                <w:color w:val="000000"/>
-              </w:rPr>
-              <w:t>).</w:t>
-            </w:r>
-          </w:p>
-        </w:tc>
-      </w:tr>
-      <w:tr>
-        <w:tc>
-          <w:tcPr>
-            <w:tcW w:w="0" w:type="auto"/>
-          </w:tcPr>
-          <w:p>
-            <w:pPr>
-              <w:rPr>
-                <w:color w:val="000000"/>
-              </w:rPr>
-            </w:pPr>
-            <w:r>
-              <w:rPr>
-                <w:color w:val="000000"/>
-              </w:rPr>
-              <w:t>2015 - now</w:t>
-            </w:r>
-          </w:p>
-        </w:tc>
-        <w:tc>
-          <w:tcPr>
-            <w:tcW w:w="0" w:type="auto"/>
-          </w:tcPr>
-          <w:p>
-            <w:pPr>
-              <w:rPr>
-                <w:color w:val="000000"/>
-              </w:rPr>
-            </w:pPr>
-            <w:r>
-              <w:rPr>
-                <w:color w:val="000000"/>
-              </w:rPr>
-              <w:t>Member of Eastern North American Region (</w:t>
-            </w:r>
-            <w:hyperlink r:id="rId917" w:tgtFrame="_blank" w:history="1">
-              <w:r>
-                <w:rPr>
-                  <w:rStyle w:val="Hyperlink"/>
-                  <w:u w:val="none"/>
-                </w:rPr>
-                <w:t>ENAR</w:t>
-              </w:r>
-            </w:hyperlink>
-            <w:r>
-              <w:rPr>
-                <w:color w:val="000000"/>
-              </w:rPr>
-              <w:t>), International Biometric Society.</w:t>
-            </w:r>
-          </w:p>
-        </w:tc>
-      </w:tr>
-      <w:tr>
-        <w:tc>
-          <w:tcPr>
-            <w:tcW w:w="0" w:type="auto"/>
-          </w:tcPr>
-          <w:p>
-            <w:pPr>
-              <w:rPr>
-                <w:color w:val="000000"/>
-              </w:rPr>
-            </w:pPr>
-            <w:r>
-              <w:rPr>
-                <w:color w:val="000000"/>
-              </w:rPr>
-              <w:t>2015 - now</w:t>
-            </w:r>
-          </w:p>
-        </w:tc>
-        <w:tc>
-          <w:tcPr>
-            <w:tcW w:w="0" w:type="auto"/>
-          </w:tcPr>
-          <w:p>
-            <w:pPr>
-              <w:rPr>
-                <w:color w:val="000000"/>
-              </w:rPr>
-            </w:pPr>
-            <w:r>
-              <w:rPr>
-                <w:color w:val="000000"/>
-              </w:rPr>
-              <w:t>Member of </w:t>
-            </w:r>
-            <w:hyperlink r:id="rId918" w:tgtFrame="_blank" w:history="1">
-              <w:r>
-                <w:rPr>
-                  <w:rStyle w:val="Hyperlink"/>
-                  <w:u w:val="none"/>
-                </w:rPr>
-                <w:t>Integration Developer News</w:t>
-              </w:r>
-            </w:hyperlink>
-            <w:r>
-              <w:rPr>
-                <w:color w:val="000000"/>
-              </w:rPr>
-              <w:t>.</w:t>
-            </w:r>
-          </w:p>
-        </w:tc>
-      </w:tr>
-      <w:tr>
-        <w:tc>
-          <w:tcPr>
-            <w:tcW w:w="0" w:type="auto"/>
-          </w:tcPr>
-          <w:p>
-            <w:pPr>
-              <w:rPr>
-                <w:color w:val="000000"/>
-              </w:rPr>
-            </w:pPr>
-            <w:r>
-              <w:rPr>
-                <w:color w:val="000000"/>
-              </w:rPr>
-              <w:t>12/2015 - now</w:t>
-            </w:r>
-          </w:p>
-        </w:tc>
-        <w:tc>
-          <w:tcPr>
-            <w:tcW w:w="0" w:type="auto"/>
-          </w:tcPr>
-          <w:p>
-            <w:pPr>
-              <w:rPr>
-                <w:color w:val="000000"/>
-              </w:rPr>
-            </w:pPr>
-            <w:r>
-              <w:rPr>
-                <w:color w:val="000000"/>
-              </w:rPr>
-              <w:t>Member of </w:t>
-            </w:r>
-            <w:hyperlink r:id="rId919" w:tgtFrame="_blank" w:history="1">
-              <w:r>
-                <w:rPr>
-                  <w:rStyle w:val="Hyperlink"/>
-                  <w:u w:val="none"/>
-                </w:rPr>
-                <w:t>Universal Conference Alerts</w:t>
-              </w:r>
-            </w:hyperlink>
-            <w:r>
-              <w:rPr>
-                <w:color w:val="000000"/>
-              </w:rPr>
-              <w:t>.</w:t>
-            </w:r>
-          </w:p>
-        </w:tc>
-      </w:tr>
-      <w:tr>
-        <w:tc>
-          <w:tcPr>
-            <w:tcW w:w="0" w:type="auto"/>
-          </w:tcPr>
-          <w:p>
-            <w:pPr>
-              <w:rPr>
-                <w:color w:val="000000"/>
-              </w:rPr>
-            </w:pPr>
-            <w:r>
-              <w:rPr>
-                <w:color w:val="000000"/>
-              </w:rPr>
-              <w:t>12/2015 - now</w:t>
-            </w:r>
-          </w:p>
-        </w:tc>
-        <w:tc>
-          <w:tcPr>
-            <w:tcW w:w="0" w:type="auto"/>
-          </w:tcPr>
-          <w:p>
-            <w:pPr>
-              <w:rPr>
-                <w:color w:val="000000"/>
-              </w:rPr>
-            </w:pPr>
-            <w:r>
-              <w:rPr>
-                <w:color w:val="000000"/>
-              </w:rPr>
-              <w:t>Member of Web Intelligence Consortium (</w:t>
-            </w:r>
-            <w:hyperlink r:id="rId920" w:tgtFrame="_blank" w:history="1">
-              <w:r>
-                <w:rPr>
-                  <w:rStyle w:val="Hyperlink"/>
-                  <w:u w:val="none"/>
-                </w:rPr>
-                <w:t>WIC</w:t>
-              </w:r>
-            </w:hyperlink>
-            <w:r>
-              <w:rPr>
-                <w:color w:val="000000"/>
-              </w:rPr>
-              <w:t>).</w:t>
-            </w:r>
-          </w:p>
-        </w:tc>
-      </w:tr>
-      <w:tr>
-        <w:tc>
-          <w:tcPr>
-            <w:tcW w:w="0" w:type="auto"/>
-          </w:tcPr>
-          <w:p>
-            <w:pPr>
-              <w:rPr>
-                <w:color w:val="000000"/>
-              </w:rPr>
-            </w:pPr>
-            <w:r>
-              <w:rPr>
-                <w:color w:val="000000"/>
-              </w:rPr>
-              <w:t>12/2015 - now</w:t>
-            </w:r>
-          </w:p>
-        </w:tc>
-        <w:tc>
-          <w:tcPr>
-            <w:tcW w:w="0" w:type="auto"/>
-          </w:tcPr>
-          <w:p>
-            <w:pPr>
-              <w:rPr>
-                <w:color w:val="000000"/>
-              </w:rPr>
-            </w:pPr>
-            <w:r>
-              <w:rPr>
-                <w:color w:val="000000"/>
-              </w:rPr>
-              <w:t>Member of Institute of Mathematical Statistics (</w:t>
-            </w:r>
-            <w:hyperlink r:id="rId921" w:tgtFrame="_blank" w:history="1">
-              <w:r>
-                <w:rPr>
-                  <w:rStyle w:val="Hyperlink"/>
-                  <w:u w:val="none"/>
-                </w:rPr>
-                <w:t>IMS</w:t>
-              </w:r>
-            </w:hyperlink>
-            <w:r>
-              <w:rPr>
-                <w:color w:val="000000"/>
-              </w:rPr>
-              <w:t>).</w:t>
-            </w:r>
-          </w:p>
-        </w:tc>
-      </w:tr>
-      <w:tr>
-        <w:tc>
-          <w:tcPr>
-            <w:tcW w:w="0" w:type="auto"/>
-          </w:tcPr>
-          <w:p>
-            <w:pPr>
-              <w:rPr>
-                <w:color w:val="000000"/>
-              </w:rPr>
-            </w:pPr>
-            <w:r>
-              <w:rPr>
-                <w:color w:val="000000"/>
-              </w:rPr>
-              <w:t>12/2015 - now</w:t>
-            </w:r>
-          </w:p>
-        </w:tc>
-        <w:tc>
-          <w:tcPr>
-            <w:tcW w:w="0" w:type="auto"/>
-          </w:tcPr>
-          <w:p>
-            <w:pPr>
-              <w:rPr>
-                <w:color w:val="000000"/>
-              </w:rPr>
-            </w:pPr>
-            <w:r>
-              <w:rPr>
-                <w:color w:val="000000"/>
-              </w:rPr>
-              <w:t>Member of European Alliance for Innovation (</w:t>
-            </w:r>
-            <w:hyperlink r:id="rId922" w:tgtFrame="_blank" w:history="1">
-              <w:r>
-                <w:rPr>
-                  <w:rStyle w:val="Hyperlink"/>
-                  <w:u w:val="none"/>
-                </w:rPr>
-                <w:t>EAI</w:t>
-              </w:r>
-            </w:hyperlink>
-            <w:r>
-              <w:rPr>
-                <w:color w:val="000000"/>
-              </w:rPr>
-              <w:t>).</w:t>
-            </w:r>
-          </w:p>
-        </w:tc>
-      </w:tr>
-      <w:tr>
-        <w:tc>
-          <w:tcPr>
-            <w:tcW w:w="0" w:type="auto"/>
-          </w:tcPr>
-          <w:p>
-            <w:pPr>
-              <w:rPr>
-                <w:color w:val="000000"/>
-              </w:rPr>
-            </w:pPr>
-            <w:r>
-              <w:rPr>
-                <w:color w:val="000000"/>
-              </w:rPr>
-              <w:t>12/2015 - now</w:t>
-            </w:r>
-          </w:p>
-        </w:tc>
-        <w:tc>
-          <w:tcPr>
-            <w:tcW w:w="0" w:type="auto"/>
-          </w:tcPr>
-          <w:p>
-            <w:pPr>
-              <w:rPr>
-                <w:color w:val="000000"/>
-              </w:rPr>
-            </w:pPr>
-            <w:r>
-              <w:rPr>
-                <w:color w:val="000000"/>
-              </w:rPr>
-              <w:t>Member of BVICAM International Journal of Information Technology (</w:t>
-            </w:r>
-            <w:hyperlink r:id="rId923" w:tgtFrame="_blank" w:history="1">
-              <w:r>
-                <w:rPr>
-                  <w:rStyle w:val="Hyperlink"/>
-                  <w:u w:val="none"/>
-                </w:rPr>
-                <w:t>BIJIT</w:t>
-              </w:r>
-            </w:hyperlink>
-            <w:r>
-              <w:rPr>
-                <w:color w:val="000000"/>
-              </w:rPr>
-              <w:t>).</w:t>
-            </w:r>
-          </w:p>
-        </w:tc>
-      </w:tr>
-      <w:tr>
-        <w:tc>
-          <w:tcPr>
-            <w:tcW w:w="0" w:type="auto"/>
-          </w:tcPr>
-          <w:p>
-            <w:pPr>
-              <w:rPr>
-                <w:color w:val="000000"/>
-              </w:rPr>
-            </w:pPr>
-            <w:r>
-              <w:rPr>
-                <w:color w:val="000000"/>
-              </w:rPr>
-              <w:t>12/2015 - now</w:t>
-            </w:r>
-          </w:p>
-        </w:tc>
-        <w:tc>
-          <w:tcPr>
-            <w:tcW w:w="0" w:type="auto"/>
-          </w:tcPr>
-          <w:p>
-            <w:pPr>
-              <w:rPr>
-                <w:color w:val="000000"/>
-              </w:rPr>
-            </w:pPr>
-            <w:hyperlink r:id="rId924" w:tgtFrame="_blank" w:history="1">
-              <w:r>
-                <w:rPr>
-                  <w:rStyle w:val="Hyperlink"/>
-                  <w:u w:val="none"/>
-                </w:rPr>
-                <w:t>Professional member</w:t>
-              </w:r>
-            </w:hyperlink>
-            <w:r>
-              <w:rPr>
-                <w:color w:val="000000"/>
-              </w:rPr>
-              <w:t> of Association for Computing Machinery (</w:t>
-            </w:r>
-            <w:hyperlink r:id="rId925" w:tgtFrame="_blank" w:history="1">
-              <w:r>
-                <w:rPr>
-                  <w:rStyle w:val="Hyperlink"/>
-                  <w:u w:val="none"/>
-                </w:rPr>
-                <w:t>ACM</w:t>
-              </w:r>
-            </w:hyperlink>
-            <w:r>
-              <w:rPr>
-                <w:color w:val="000000"/>
-              </w:rPr>
-              <w:t>).</w:t>
-            </w:r>
-          </w:p>
-        </w:tc>
-      </w:tr>
-      <w:tr>
-        <w:tc>
-          <w:tcPr>
-            <w:tcW w:w="0" w:type="auto"/>
-          </w:tcPr>
-          <w:p>
-            <w:pPr>
-              <w:rPr>
-                <w:color w:val="000000"/>
-              </w:rPr>
-            </w:pPr>
-            <w:r>
-              <w:rPr>
-                <w:color w:val="000000"/>
-              </w:rPr>
-              <w:t>11/2015 - now</w:t>
-            </w:r>
-          </w:p>
-        </w:tc>
-        <w:tc>
-          <w:tcPr>
-            <w:tcW w:w="0" w:type="auto"/>
-          </w:tcPr>
-          <w:p>
-            <w:pPr>
-              <w:rPr>
-                <w:color w:val="000000"/>
-              </w:rPr>
-            </w:pPr>
-            <w:hyperlink r:id="rId926" w:tgtFrame="_blank" w:history="1">
-              <w:r>
-                <w:rPr>
-                  <w:rStyle w:val="Hyperlink"/>
-                  <w:u w:val="none"/>
-                </w:rPr>
-                <w:t>Academic Partners</w:t>
-              </w:r>
-            </w:hyperlink>
-            <w:r>
-              <w:rPr>
-                <w:color w:val="000000"/>
-              </w:rPr>
-              <w:t> of International Joint Conference on Knowledge Discovery, Knowledge Engineering and Knowledge Management (IC3K).</w:t>
-            </w:r>
-          </w:p>
-        </w:tc>
-      </w:tr>
-      <w:tr>
-        <w:tc>
-          <w:tcPr>
-            <w:tcW w:w="0" w:type="auto"/>
-          </w:tcPr>
-          <w:p>
-            <w:pPr>
-              <w:rPr>
-                <w:color w:val="000000"/>
-              </w:rPr>
-            </w:pPr>
-            <w:r>
-              <w:rPr>
-                <w:color w:val="000000"/>
-              </w:rPr>
-              <w:t>10/2015 - 11/2015</w:t>
-            </w:r>
-          </w:p>
-        </w:tc>
-        <w:tc>
-          <w:tcPr>
-            <w:tcW w:w="0" w:type="auto"/>
-          </w:tcPr>
-          <w:p>
-            <w:pPr>
-              <w:rPr>
-                <w:color w:val="000000"/>
-              </w:rPr>
-            </w:pPr>
-            <w:hyperlink r:id="rId927" w:tgtFrame="_blank" w:history="1">
-              <w:r>
-                <w:rPr>
-                  <w:rStyle w:val="Hyperlink"/>
-                  <w:u w:val="none"/>
-                </w:rPr>
-                <w:t>Editorial Board member</w:t>
-              </w:r>
-            </w:hyperlink>
-            <w:r>
-              <w:rPr>
-                <w:color w:val="000000"/>
-              </w:rPr>
-              <w:t> of International Conference on Advances in Engineering Science and management (ICAESM 2015), Agra, India, November 8, 2015.</w:t>
-            </w:r>
-          </w:p>
-        </w:tc>
-      </w:tr>
-      <w:tr>
-        <w:tc>
-          <w:tcPr>
-            <w:tcW w:w="0" w:type="auto"/>
-          </w:tcPr>
-          <w:p>
-            <w:pPr>
-              <w:rPr>
-                <w:color w:val="000000"/>
-              </w:rPr>
-            </w:pPr>
-            <w:r>
-              <w:rPr>
-                <w:color w:val="000000"/>
-              </w:rPr>
-              <w:t>10/2015 - now</w:t>
-            </w:r>
-          </w:p>
-        </w:tc>
-        <w:tc>
-          <w:tcPr>
-            <w:tcW w:w="0" w:type="auto"/>
-          </w:tcPr>
-          <w:p>
-            <w:pPr>
-              <w:rPr>
-                <w:color w:val="000000"/>
-              </w:rPr>
-            </w:pPr>
-            <w:hyperlink r:id="rId928" w:tgtFrame="_blank" w:history="1">
-              <w:r>
-                <w:rPr>
-                  <w:rStyle w:val="Hyperlink"/>
-                  <w:u w:val="none"/>
-                </w:rPr>
-                <w:t>Editorial Board member</w:t>
-              </w:r>
-            </w:hyperlink>
-            <w:r>
-              <w:rPr>
-                <w:color w:val="000000"/>
-              </w:rPr>
-              <w:t> of International Institute of Engineers (IIENG).</w:t>
-            </w:r>
-          </w:p>
-        </w:tc>
-      </w:tr>
-      <w:tr>
-        <w:tc>
-          <w:tcPr>
-            <w:tcW w:w="0" w:type="auto"/>
-          </w:tcPr>
-          <w:p>
-            <w:pPr>
-              <w:rPr>
-                <w:color w:val="000000"/>
-              </w:rPr>
-            </w:pPr>
-            <w:r>
-              <w:rPr>
-                <w:color w:val="000000"/>
-              </w:rPr>
-              <w:t>08/2015 - 03/2016</w:t>
-            </w:r>
-          </w:p>
-        </w:tc>
-        <w:tc>
-          <w:tcPr>
-            <w:tcW w:w="0" w:type="auto"/>
-          </w:tcPr>
-          <w:p>
-            <w:pPr>
-              <w:rPr>
-                <w:color w:val="000000"/>
-              </w:rPr>
-            </w:pPr>
-            <w:hyperlink r:id="rId929" w:tgtFrame="_blank" w:history="1">
-              <w:r>
-                <w:rPr>
-                  <w:rStyle w:val="Hyperlink"/>
-                  <w:u w:val="none"/>
-                </w:rPr>
-                <w:t>Member</w:t>
-              </w:r>
-            </w:hyperlink>
-            <w:r>
-              <w:rPr>
-                <w:color w:val="000000"/>
-              </w:rPr>
-              <w:t> of </w:t>
-            </w:r>
-            <w:hyperlink r:id="rId930" w:tgtFrame="_blank" w:history="1">
-              <w:r>
-                <w:rPr>
-                  <w:rStyle w:val="Hyperlink"/>
-                  <w:u w:val="none"/>
-                </w:rPr>
-                <w:t>10th INDIACom</w:t>
-              </w:r>
-            </w:hyperlink>
-            <w:r>
-              <w:rPr>
-                <w:color w:val="000000"/>
-              </w:rPr>
-              <w:t>; 3rd 2016 International Conference on Computing for Sustainable Global Development, March 16-18, 2016.</w:t>
-            </w:r>
-          </w:p>
-        </w:tc>
-      </w:tr>
-      <w:tr>
-        <w:tc>
-          <w:tcPr>
-            <w:tcW w:w="0" w:type="auto"/>
-          </w:tcPr>
-          <w:p>
-            <w:pPr>
-              <w:rPr>
-                <w:color w:val="000000"/>
-              </w:rPr>
-            </w:pPr>
-            <w:r>
-              <w:rPr>
-                <w:color w:val="000000"/>
-              </w:rPr>
-              <w:t>08/2015 - 12/2015</w:t>
-            </w:r>
-          </w:p>
-        </w:tc>
-        <w:tc>
-          <w:tcPr>
-            <w:tcW w:w="0" w:type="auto"/>
-          </w:tcPr>
-          <w:p>
-            <w:pPr>
-              <w:rPr>
-                <w:color w:val="000000"/>
-              </w:rPr>
-            </w:pPr>
-            <w:r>
-              <w:rPr>
-                <w:color w:val="000000"/>
-              </w:rPr>
-              <w:t>Member of Computer Society of India - The 50th Golden Jubilee Annual Convention (</w:t>
-            </w:r>
-            <w:hyperlink r:id="rId931" w:tgtFrame="_blank" w:history="1">
-              <w:r>
-                <w:rPr>
-                  <w:rStyle w:val="Hyperlink"/>
-                  <w:u w:val="none"/>
-                </w:rPr>
-                <w:t>CSI-2015</w:t>
-              </w:r>
-            </w:hyperlink>
-            <w:r>
-              <w:rPr>
-                <w:color w:val="000000"/>
-              </w:rPr>
-              <w:t>), December 2-6, 2015.</w:t>
-            </w:r>
-          </w:p>
-        </w:tc>
-      </w:tr>
-      <w:tr>
-        <w:tc>
-          <w:tcPr>
-            <w:tcW w:w="0" w:type="auto"/>
-          </w:tcPr>
-          <w:p>
-            <w:pPr>
-              <w:rPr>
-                <w:color w:val="000000"/>
-              </w:rPr>
-            </w:pPr>
-            <w:r>
-              <w:rPr>
-                <w:color w:val="000000"/>
-              </w:rPr>
-              <w:t>08/2015 - now</w:t>
-            </w:r>
-          </w:p>
-        </w:tc>
-        <w:tc>
-          <w:tcPr>
-            <w:tcW w:w="0" w:type="auto"/>
-          </w:tcPr>
-          <w:p>
-            <w:pPr>
-              <w:rPr>
-                <w:color w:val="000000"/>
-              </w:rPr>
-            </w:pPr>
-            <w:r>
-              <w:rPr>
-                <w:color w:val="000000"/>
-              </w:rPr>
-              <w:t>Member of </w:t>
-            </w:r>
-            <w:hyperlink r:id="rId932" w:tgtFrame="_blank" w:history="1">
-              <w:r>
-                <w:rPr>
-                  <w:rStyle w:val="Hyperlink"/>
-                  <w:u w:val="none"/>
-                </w:rPr>
-                <w:t>GlobalCompliancePanel</w:t>
-              </w:r>
-            </w:hyperlink>
-            <w:r>
-              <w:rPr>
-                <w:color w:val="000000"/>
-              </w:rPr>
-              <w:t>. GlobalCompliancePanel is a training source that delivers diverse, high quality regulatory &amp; compliance trainings.</w:t>
-            </w:r>
-          </w:p>
-        </w:tc>
-      </w:tr>
-      <w:tr>
-        <w:tc>
-          <w:tcPr>
-            <w:tcW w:w="0" w:type="auto"/>
-          </w:tcPr>
-          <w:p>
-            <w:pPr>
-              <w:rPr>
-                <w:color w:val="000000"/>
-              </w:rPr>
-            </w:pPr>
-            <w:r>
-              <w:rPr>
-                <w:color w:val="000000"/>
-              </w:rPr>
-              <w:t>08/2015 - now</w:t>
-            </w:r>
-          </w:p>
-        </w:tc>
-        <w:tc>
-          <w:tcPr>
-            <w:tcW w:w="0" w:type="auto"/>
-          </w:tcPr>
-          <w:p>
-            <w:pPr>
-              <w:rPr>
-                <w:color w:val="000000"/>
-              </w:rPr>
-            </w:pPr>
-            <w:r>
-              <w:rPr>
-                <w:color w:val="000000"/>
-              </w:rPr>
-              <w:t>Member of </w:t>
-            </w:r>
-            <w:hyperlink r:id="rId933" w:tgtFrame="_blank" w:history="1">
-              <w:r>
-                <w:rPr>
-                  <w:rStyle w:val="Hyperlink"/>
-                  <w:u w:val="none"/>
-                </w:rPr>
-                <w:t>O’Reilly Publisher</w:t>
-              </w:r>
-            </w:hyperlink>
-            <w:r>
-              <w:rPr>
-                <w:color w:val="000000"/>
-              </w:rPr>
-              <w:t>.</w:t>
-            </w:r>
-          </w:p>
-        </w:tc>
-      </w:tr>
-      <w:tr>
-        <w:tc>
-          <w:tcPr>
-            <w:tcW w:w="0" w:type="auto"/>
-          </w:tcPr>
-          <w:p>
-            <w:pPr>
-              <w:rPr>
-                <w:color w:val="000000"/>
-              </w:rPr>
-            </w:pPr>
-            <w:r>
-              <w:rPr>
-                <w:color w:val="000000"/>
-              </w:rPr>
-              <w:t>07/2015 - now</w:t>
-            </w:r>
-          </w:p>
-        </w:tc>
-        <w:tc>
-          <w:tcPr>
-            <w:tcW w:w="0" w:type="auto"/>
-          </w:tcPr>
-          <w:p>
-            <w:pPr>
-              <w:rPr>
-                <w:color w:val="000000"/>
-              </w:rPr>
-            </w:pPr>
-            <w:r>
-              <w:rPr>
-                <w:color w:val="000000"/>
-              </w:rPr>
-              <w:t>Member of The International Statistical Institute (</w:t>
-            </w:r>
-            <w:hyperlink r:id="rId934" w:tgtFrame="_blank" w:history="1">
-              <w:r>
-                <w:rPr>
-                  <w:rStyle w:val="Hyperlink"/>
-                  <w:u w:val="none"/>
-                </w:rPr>
-                <w:t>ISI</w:t>
-              </w:r>
-            </w:hyperlink>
-            <w:r>
-              <w:rPr>
-                <w:color w:val="000000"/>
-              </w:rPr>
-              <w:t>).</w:t>
-            </w:r>
-          </w:p>
-        </w:tc>
-      </w:tr>
-      <w:tr>
-        <w:tc>
-          <w:tcPr>
-            <w:tcW w:w="0" w:type="auto"/>
-          </w:tcPr>
-          <w:p>
-            <w:pPr>
-              <w:rPr>
-                <w:color w:val="000000"/>
-              </w:rPr>
-            </w:pPr>
-            <w:r>
-              <w:rPr>
-                <w:color w:val="000000"/>
-              </w:rPr>
-              <w:t>07/2015 - now</w:t>
-            </w:r>
-          </w:p>
-        </w:tc>
-        <w:tc>
-          <w:tcPr>
-            <w:tcW w:w="0" w:type="auto"/>
-          </w:tcPr>
-          <w:p>
-            <w:pPr>
-              <w:rPr>
-                <w:color w:val="000000"/>
-              </w:rPr>
-            </w:pPr>
-            <w:hyperlink r:id="rId935" w:tgtFrame="_blank" w:history="1">
-              <w:r>
-                <w:rPr>
-                  <w:rStyle w:val="Hyperlink"/>
-                  <w:u w:val="none"/>
-                </w:rPr>
-                <w:t>Member</w:t>
-              </w:r>
-            </w:hyperlink>
-            <w:r>
-              <w:rPr>
-                <w:color w:val="000000"/>
-              </w:rPr>
-              <w:t> of International Association for Official Statistics (</w:t>
-            </w:r>
-            <w:hyperlink r:id="rId936" w:tgtFrame="_blank" w:history="1">
-              <w:r>
-                <w:rPr>
-                  <w:rStyle w:val="Hyperlink"/>
-                  <w:u w:val="none"/>
-                </w:rPr>
-                <w:t>IAOS</w:t>
-              </w:r>
-            </w:hyperlink>
-            <w:r>
-              <w:rPr>
-                <w:color w:val="000000"/>
-              </w:rPr>
-              <w:t>) - The International Statistical Institute (</w:t>
-            </w:r>
-            <w:hyperlink r:id="rId937" w:tgtFrame="_blank" w:history="1">
-              <w:r>
-                <w:rPr>
-                  <w:rStyle w:val="Hyperlink"/>
-                  <w:u w:val="none"/>
-                </w:rPr>
-                <w:t>ISI</w:t>
-              </w:r>
-            </w:hyperlink>
-            <w:r>
-              <w:rPr>
-                <w:color w:val="000000"/>
-              </w:rPr>
-              <w:t>).</w:t>
-            </w:r>
-          </w:p>
-        </w:tc>
-      </w:tr>
-      <w:tr>
-        <w:tc>
-          <w:tcPr>
-            <w:tcW w:w="0" w:type="auto"/>
-          </w:tcPr>
-          <w:p>
-            <w:pPr>
-              <w:rPr>
-                <w:color w:val="000000"/>
-              </w:rPr>
-            </w:pPr>
-            <w:r>
-              <w:rPr>
-                <w:color w:val="000000"/>
-              </w:rPr>
-              <w:t>07/2015 - now</w:t>
-            </w:r>
-          </w:p>
-        </w:tc>
-        <w:tc>
-          <w:tcPr>
-            <w:tcW w:w="0" w:type="auto"/>
-          </w:tcPr>
-          <w:p>
-            <w:pPr>
-              <w:rPr>
-                <w:color w:val="000000"/>
-              </w:rPr>
-            </w:pPr>
-            <w:r>
-              <w:rPr>
-                <w:color w:val="000000"/>
-              </w:rPr>
-              <w:t>Member of </w:t>
-            </w:r>
-            <w:hyperlink r:id="rId938" w:tgtFrame="_blank" w:history="1">
-              <w:r>
-                <w:rPr>
-                  <w:rStyle w:val="Hyperlink"/>
-                  <w:u w:val="none"/>
-                </w:rPr>
-                <w:t>Cambodian Mathematical Society</w:t>
-              </w:r>
-            </w:hyperlink>
-            <w:r>
-              <w:rPr>
-                <w:color w:val="000000"/>
-              </w:rPr>
-              <w:t>.</w:t>
-            </w:r>
-          </w:p>
-        </w:tc>
-      </w:tr>
-      <w:tr>
-        <w:tc>
-          <w:tcPr>
-            <w:tcW w:w="0" w:type="auto"/>
-          </w:tcPr>
-          <w:p>
-            <w:pPr>
-              <w:rPr>
-                <w:color w:val="000000"/>
-              </w:rPr>
-            </w:pPr>
-            <w:r>
-              <w:rPr>
-                <w:color w:val="000000"/>
-              </w:rPr>
-              <w:t>07/2015 - now</w:t>
-            </w:r>
-          </w:p>
-        </w:tc>
-        <w:tc>
-          <w:tcPr>
-            <w:tcW w:w="0" w:type="auto"/>
-          </w:tcPr>
-          <w:p>
-            <w:pPr>
-              <w:rPr>
-                <w:color w:val="000000"/>
-              </w:rPr>
-            </w:pPr>
-            <w:r>
-              <w:rPr>
-                <w:color w:val="000000"/>
-              </w:rPr>
-              <w:t>Member of </w:t>
-            </w:r>
-            <w:hyperlink r:id="rId939" w:tgtFrame="_blank" w:history="1">
-              <w:r>
-                <w:rPr>
-                  <w:rStyle w:val="Hyperlink"/>
-                  <w:u w:val="none"/>
-                </w:rPr>
-                <w:t>The Co-operative Group</w:t>
-              </w:r>
-            </w:hyperlink>
-            <w:r>
-              <w:rPr>
-                <w:color w:val="000000"/>
-              </w:rPr>
-              <w:t>.</w:t>
-            </w:r>
-          </w:p>
-        </w:tc>
-      </w:tr>
-      <w:tr>
-        <w:tc>
-          <w:tcPr>
-            <w:tcW w:w="0" w:type="auto"/>
-          </w:tcPr>
-          <w:p>
-            <w:pPr>
-              <w:rPr>
-                <w:color w:val="000000"/>
-              </w:rPr>
-            </w:pPr>
-            <w:r>
-              <w:rPr>
-                <w:color w:val="000000"/>
-              </w:rPr>
-              <w:t>07/2015 - now</w:t>
-            </w:r>
-          </w:p>
-        </w:tc>
-        <w:tc>
-          <w:tcPr>
-            <w:tcW w:w="0" w:type="auto"/>
-          </w:tcPr>
-          <w:p>
-            <w:pPr>
-              <w:rPr>
-                <w:color w:val="000000"/>
-              </w:rPr>
-            </w:pPr>
-            <w:hyperlink r:id="rId940" w:tgtFrame="_blank" w:history="1">
-              <w:r>
-                <w:rPr>
-                  <w:rStyle w:val="Hyperlink"/>
-                  <w:u w:val="none"/>
-                </w:rPr>
-                <w:t>Member</w:t>
-              </w:r>
-            </w:hyperlink>
-            <w:r>
-              <w:rPr>
-                <w:color w:val="000000"/>
-              </w:rPr>
-              <w:t> of European Mathematical Society (</w:t>
-            </w:r>
-            <w:hyperlink r:id="rId941" w:tgtFrame="_blank" w:history="1">
-              <w:r>
-                <w:rPr>
-                  <w:rStyle w:val="Hyperlink"/>
-                  <w:u w:val="none"/>
-                </w:rPr>
-                <w:t>EMS</w:t>
-              </w:r>
-            </w:hyperlink>
-            <w:r>
-              <w:rPr>
-                <w:color w:val="000000"/>
-              </w:rPr>
-              <w:t>).</w:t>
-            </w:r>
-          </w:p>
-        </w:tc>
-      </w:tr>
-      <w:tr>
-        <w:tc>
-          <w:tcPr>
-            <w:tcW w:w="0" w:type="auto"/>
-          </w:tcPr>
-          <w:p>
-            <w:pPr>
-              <w:rPr>
-                <w:color w:val="000000"/>
-              </w:rPr>
-            </w:pPr>
-            <w:r>
-              <w:rPr>
-                <w:color w:val="000000"/>
-              </w:rPr>
-              <w:t>07/2015 - now</w:t>
-            </w:r>
-          </w:p>
-        </w:tc>
-        <w:tc>
-          <w:tcPr>
-            <w:tcW w:w="0" w:type="auto"/>
-          </w:tcPr>
-          <w:p>
-            <w:pPr>
-              <w:rPr>
-                <w:color w:val="000000"/>
-              </w:rPr>
-            </w:pPr>
-            <w:hyperlink r:id="rId942" w:tgtFrame="_blank" w:history="1">
-              <w:r>
-                <w:rPr>
-                  <w:rStyle w:val="Hyperlink"/>
-                  <w:u w:val="none"/>
-                </w:rPr>
-                <w:t>Member</w:t>
-              </w:r>
-            </w:hyperlink>
-            <w:r>
-              <w:rPr>
-                <w:color w:val="000000"/>
-              </w:rPr>
-              <w:t> of American Mathematical Society (</w:t>
-            </w:r>
-            <w:hyperlink r:id="rId943" w:tgtFrame="_blank" w:history="1">
-              <w:r>
-                <w:rPr>
-                  <w:rStyle w:val="Hyperlink"/>
-                  <w:u w:val="none"/>
-                </w:rPr>
-                <w:t>AMS</w:t>
-              </w:r>
-            </w:hyperlink>
-            <w:r>
-              <w:rPr>
-                <w:color w:val="000000"/>
-              </w:rPr>
-              <w:t>).</w:t>
-            </w:r>
-          </w:p>
-        </w:tc>
-      </w:tr>
-      <w:tr>
-        <w:tc>
-          <w:tcPr>
-            <w:tcW w:w="0" w:type="auto"/>
-          </w:tcPr>
-          <w:p>
-            <w:pPr>
-              <w:rPr>
-                <w:color w:val="000000"/>
-              </w:rPr>
-            </w:pPr>
-            <w:r>
-              <w:rPr>
-                <w:color w:val="000000"/>
-              </w:rPr>
-              <w:t>06/2015 - now</w:t>
-            </w:r>
-          </w:p>
-        </w:tc>
-        <w:tc>
-          <w:tcPr>
-            <w:tcW w:w="0" w:type="auto"/>
-          </w:tcPr>
-          <w:p>
-            <w:pPr>
-              <w:rPr>
-                <w:color w:val="000000"/>
-              </w:rPr>
-            </w:pPr>
-            <w:hyperlink r:id="rId944" w:tgtFrame="_blank" w:history="1">
-              <w:r>
-                <w:rPr>
-                  <w:rStyle w:val="Hyperlink"/>
-                  <w:u w:val="none"/>
-                </w:rPr>
-                <w:t>Member</w:t>
-              </w:r>
-            </w:hyperlink>
-            <w:r>
-              <w:rPr>
-                <w:color w:val="000000"/>
-              </w:rPr>
-              <w:t> of Institute for Systems and Technologies of Information, Control and Communication (</w:t>
-            </w:r>
-            <w:hyperlink r:id="rId945" w:tgtFrame="_blank" w:history="1">
-              <w:r>
-                <w:rPr>
-                  <w:rStyle w:val="Hyperlink"/>
-                  <w:u w:val="none"/>
-                </w:rPr>
-                <w:t>INSTICC</w:t>
-              </w:r>
-            </w:hyperlink>
-            <w:r>
-              <w:rPr>
-                <w:color w:val="000000"/>
-              </w:rPr>
-              <w:t>).</w:t>
-            </w:r>
-          </w:p>
-        </w:tc>
-      </w:tr>
-      <w:tr>
-        <w:tc>
-          <w:tcPr>
-            <w:tcW w:w="0" w:type="auto"/>
-          </w:tcPr>
-          <w:p>
-            <w:pPr>
-              <w:rPr>
-                <w:color w:val="000000"/>
-              </w:rPr>
-            </w:pPr>
-            <w:r>
-              <w:rPr>
-                <w:color w:val="000000"/>
-              </w:rPr>
-              <w:t>06/2015 - now</w:t>
-            </w:r>
-          </w:p>
-        </w:tc>
-        <w:tc>
-          <w:tcPr>
-            <w:tcW w:w="0" w:type="auto"/>
-          </w:tcPr>
-          <w:p>
-            <w:pPr>
-              <w:rPr>
-                <w:color w:val="000000"/>
-              </w:rPr>
-            </w:pPr>
-            <w:r>
-              <w:rPr>
-                <w:color w:val="000000"/>
-              </w:rPr>
-              <w:t>Member of American Society for Engineering Education (</w:t>
-            </w:r>
-            <w:hyperlink r:id="rId946" w:tgtFrame="_blank" w:history="1">
-              <w:r>
-                <w:rPr>
-                  <w:rStyle w:val="Hyperlink"/>
-                  <w:u w:val="none"/>
-                </w:rPr>
-                <w:t>ASEE</w:t>
-              </w:r>
-            </w:hyperlink>
-            <w:r>
-              <w:rPr>
-                <w:color w:val="000000"/>
-              </w:rPr>
-              <w:t>).</w:t>
-            </w:r>
-          </w:p>
-        </w:tc>
-      </w:tr>
-      <w:tr>
-        <w:tc>
-          <w:tcPr>
-            <w:tcW w:w="0" w:type="auto"/>
-          </w:tcPr>
-          <w:p>
-            <w:pPr>
-              <w:rPr>
-                <w:color w:val="000000"/>
-              </w:rPr>
-            </w:pPr>
-            <w:r>
-              <w:rPr>
-                <w:color w:val="000000"/>
-              </w:rPr>
-              <w:t>06/2015 - now</w:t>
-            </w:r>
-          </w:p>
-        </w:tc>
-        <w:tc>
-          <w:tcPr>
-            <w:tcW w:w="0" w:type="auto"/>
-          </w:tcPr>
-          <w:p>
-            <w:pPr>
-              <w:rPr>
-                <w:color w:val="000000"/>
-              </w:rPr>
-            </w:pPr>
-            <w:hyperlink r:id="rId947" w:tgtFrame="_blank" w:history="1">
-              <w:r>
-                <w:rPr>
-                  <w:rStyle w:val="Hyperlink"/>
-                  <w:u w:val="none"/>
-                </w:rPr>
-                <w:t>Member</w:t>
-              </w:r>
-            </w:hyperlink>
-            <w:r>
-              <w:rPr>
-                <w:color w:val="000000"/>
-              </w:rPr>
-              <w:t> of Association for Computing Machinery (</w:t>
-            </w:r>
-            <w:hyperlink r:id="rId948" w:tgtFrame="_blank" w:history="1">
-              <w:r>
-                <w:rPr>
-                  <w:rStyle w:val="Hyperlink"/>
-                  <w:u w:val="none"/>
-                </w:rPr>
-                <w:t>ACM</w:t>
-              </w:r>
-            </w:hyperlink>
-            <w:r>
-              <w:rPr>
-                <w:color w:val="000000"/>
-              </w:rPr>
-              <w:t>).</w:t>
-            </w:r>
-          </w:p>
-        </w:tc>
-      </w:tr>
-      <w:tr>
-        <w:tc>
-          <w:tcPr>
-            <w:tcW w:w="0" w:type="auto"/>
-          </w:tcPr>
-          <w:p>
-            <w:pPr>
-              <w:rPr>
-                <w:color w:val="000000"/>
-              </w:rPr>
-            </w:pPr>
-            <w:r>
-              <w:rPr>
-                <w:color w:val="000000"/>
-              </w:rPr>
-              <w:lastRenderedPageBreak/>
               <w:t>04/2015 - now</w:t>
             </w:r>
           </w:p>
@@ -40465,6 +40484,7 @@
               <w:rPr>
                 <w:color w:val="000000"/>
               </w:rPr>
+              <w:lastRenderedPageBreak/>
               <w:t>Speaking at Witness Christian Ceremony of Society of God on 3rd December 2017, Long Xuyen, Vietnam.</w:t>
             </w:r>
           </w:p>
@@ -40478,7 +40498,6 @@
               <w:rPr>
                 <w:color w:val="000000"/>
               </w:rPr>
-              <w:lastRenderedPageBreak/>
               <w:t>Received Baptism on June 24, 2017 by Society of God at Long Xuyen, An Giang, Vietnam.</w:t>
             </w:r>
             <w:r>
@@ -41826,89 +41845,6 @@
               <w:rPr>
                 <w:color w:val="000000"/>
               </w:rPr>
-              <w:t>12/2015</w:t>
-            </w:r>
-          </w:p>
-        </w:tc>
-        <w:tc>
-          <w:tcPr>
-            <w:tcW w:w="0" w:type="auto"/>
-          </w:tcPr>
-          <w:p>
-            <w:pPr>
-              <w:rPr>
-                <w:color w:val="000000"/>
-              </w:rPr>
-            </w:pPr>
-            <w:r>
-              <w:rPr>
-                <w:color w:val="000000"/>
-              </w:rPr>
-              <w:t>Joining the webcast </w:t>
-            </w:r>
-            <w:hyperlink r:id="rId1015" w:tgtFrame="_blank" w:history="1">
-              <w:r>
-                <w:rPr>
-                  <w:rStyle w:val="Hyperlink"/>
-                  <w:u w:val="none"/>
-                </w:rPr>
-                <w:t>“How Much Storage Do You Really Need?”</w:t>
-              </w:r>
-            </w:hyperlink>
-            <w:r>
-              <w:rPr>
-                <w:color w:val="000000"/>
-              </w:rPr>
-              <w:t> presented by Bill Lauer, with moderator David Mantey, at </w:t>
-            </w:r>
-            <w:hyperlink r:id="rId1016" w:tgtFrame="_blank" w:history="1">
-              <w:r>
-                <w:rPr>
-                  <w:rStyle w:val="Hyperlink"/>
-                  <w:u w:val="none"/>
-                </w:rPr>
-                <w:t>Electronic Components News</w:t>
-              </w:r>
-            </w:hyperlink>
-            <w:r>
-              <w:rPr>
-                <w:color w:val="000000"/>
-              </w:rPr>
-              <w:t>, sponsored by </w:t>
-            </w:r>
-            <w:hyperlink r:id="rId1017" w:tgtFrame="_blank" w:history="1">
-              <w:r>
-                <w:rPr>
-                  <w:rStyle w:val="Hyperlink"/>
-                  <w:u w:val="none"/>
-                </w:rPr>
-                <w:t>ScanDisk</w:t>
-              </w:r>
-            </w:hyperlink>
-            <w:r>
-              <w:rPr>
-                <w:color w:val="000000"/>
-              </w:rPr>
-              <w:t>.</w:t>
-            </w:r>
-          </w:p>
-        </w:tc>
-      </w:tr>
-      <w:tr>
-        <w:tc>
-          <w:tcPr>
-            <w:tcW w:w="0" w:type="auto"/>
-          </w:tcPr>
-          <w:p>
-            <w:pPr>
-              <w:rPr>
-                <w:color w:val="000000"/>
-              </w:rPr>
-            </w:pPr>
-            <w:r>
-              <w:rPr>
-                <w:color w:val="000000"/>
-              </w:rPr>
               <w:lastRenderedPageBreak/>
               <w:t>12/2015</w:t>
             </w:r>
@@ -41928,6 +41864,89 @@
               <w:rPr>
                 <w:color w:val="000000"/>
               </w:rPr>
+              <w:t>Joining the webcast </w:t>
+            </w:r>
+            <w:hyperlink r:id="rId1015" w:tgtFrame="_blank" w:history="1">
+              <w:r>
+                <w:rPr>
+                  <w:rStyle w:val="Hyperlink"/>
+                  <w:u w:val="none"/>
+                </w:rPr>
+                <w:t>“How Much Storage Do You Really Need?”</w:t>
+              </w:r>
+            </w:hyperlink>
+            <w:r>
+              <w:rPr>
+                <w:color w:val="000000"/>
+              </w:rPr>
+              <w:t> presented by Bill Lauer, with moderator David Mantey, at </w:t>
+            </w:r>
+            <w:hyperlink r:id="rId1016" w:tgtFrame="_blank" w:history="1">
+              <w:r>
+                <w:rPr>
+                  <w:rStyle w:val="Hyperlink"/>
+                  <w:u w:val="none"/>
+                </w:rPr>
+                <w:t>Electronic Components News</w:t>
+              </w:r>
+            </w:hyperlink>
+            <w:r>
+              <w:rPr>
+                <w:color w:val="000000"/>
+              </w:rPr>
+              <w:t>, sponsored by </w:t>
+            </w:r>
+            <w:hyperlink r:id="rId1017" w:tgtFrame="_blank" w:history="1">
+              <w:r>
+                <w:rPr>
+                  <w:rStyle w:val="Hyperlink"/>
+                  <w:u w:val="none"/>
+                </w:rPr>
+                <w:t>ScanDisk</w:t>
+              </w:r>
+            </w:hyperlink>
+            <w:r>
+              <w:rPr>
+                <w:color w:val="000000"/>
+              </w:rPr>
+              <w:t>.</w:t>
+            </w:r>
+          </w:p>
+        </w:tc>
+      </w:tr>
+      <w:tr>
+        <w:tc>
+          <w:tcPr>
+            <w:tcW w:w="0" w:type="auto"/>
+          </w:tcPr>
+          <w:p>
+            <w:pPr>
+              <w:rPr>
+                <w:color w:val="000000"/>
+              </w:rPr>
+            </w:pPr>
+            <w:r>
+              <w:rPr>
+                <w:color w:val="000000"/>
+              </w:rPr>
+              <w:t>12/2015</w:t>
+            </w:r>
+          </w:p>
+        </w:tc>
+        <w:tc>
+          <w:tcPr>
+            <w:tcW w:w="0" w:type="auto"/>
+          </w:tcPr>
+          <w:p>
+            <w:pPr>
+              <w:rPr>
+                <w:color w:val="000000"/>
+              </w:rPr>
+            </w:pPr>
+            <w:r>
+              <w:rPr>
+                <w:color w:val="000000"/>
+              </w:rPr>
               <w:t>Participating in the seminar “Awareness of International Enterprise Integration”, </w:t>
             </w:r>
             <w:hyperlink r:id="rId1018" w:tgtFrame="_blank" w:history="1">
@@ -43404,6 +43423,7 @@
               <w:rPr>
                 <w:color w:val="000000"/>
               </w:rPr>
+              <w:lastRenderedPageBreak/>
               <w:t>06/2013</w:t>
             </w:r>
           </w:p>
@@ -43472,7 +43492,6 @@
               <w:rPr>
                 <w:color w:val="000000"/>
               </w:rPr>
-              <w:lastRenderedPageBreak/>
               <w:t>09/2012</w:t>
             </w:r>
           </w:p>
@@ -44649,6 +44668,7 @@
               <w:rPr>
                 <w:color w:val="000000"/>
               </w:rPr>
+              <w:lastRenderedPageBreak/>
               <w:t>05/2016 - now</w:t>
             </w:r>
           </w:p>
@@ -44697,7 +44717,6 @@
               <w:rPr>
                 <w:color w:val="000000"/>
               </w:rPr>
-              <w:lastRenderedPageBreak/>
               <w:t>04/2016 - now</w:t>
             </w:r>
           </w:p>
@@ -46179,7 +46198,6 @@
           <w:color w:val="000000"/>
           <w:shd w:val="clear" w:color="auto" w:fill="FFFFFF"/>
         </w:rPr>
-        <w:lastRenderedPageBreak/>
         <w:t>Email: </w:t>
       </w:r>
       <w:hyperlink r:id="rId1124" w:history="1">
@@ -47216,14 +47234,14 @@
         <w:rPr>
           <w:color w:val="000000"/>
         </w:rPr>
-        <w:t>Gary Shapiro is retired from Westat, where he was Senior Statistician from 1996 to 2009. Gary was the lead statistician, senior statistician, or/and task leader on over 30 projects, mostly involving survey sample design, weighting, and variance estimation. Prior to being at Westat, Gary was a Senior Statistician at Abt Associates from 1993 to 1996, where he was the lead statistician for a number of surveys. From 1965 to 1993 Gary was at the US Census Bureau. For almost 20 years of this period, he was an Assistant Chief of the Demographic Statistical Methods Division, where he oversaw the operation of up to five branches with the responsibility for sample design, weighting, and variance estimation for the demographic surveys. He is a co-</w:t>
+        <w:t xml:space="preserve">Gary Shapiro is retired from Westat, where he was Senior Statistician from 1996 to 2009. Gary was the lead statistician, senior statistician, or/and task leader on over 30 projects, mostly involving survey sample design, weighting, and variance estimation. Prior to being at Westat, Gary was a Senior Statistician at Abt Associates from 1993 to 1996, where he was the lead statistician for a number of surveys. From 1965 to 1993 Gary was at the US Census Bureau. For </w:t>
       </w:r>
       <w:r>
         <w:rPr>
           <w:color w:val="000000"/>
         </w:rPr>
         <w:lastRenderedPageBreak/>
-        <w:t>founder of Statistics Without Borders, together with Steve Pierson and Fritz Scheuren. He served as initial SWB Co-Chair and then as Chair from 2010 to 2012.</w:t>
+        <w:t>almost 20 years of this period, he was an Assistant Chief of the Demographic Statistical Methods Division, where he oversaw the operation of up to five branches with the responsibility for sample design, weighting, and variance estimation for the demographic surveys. He is a co-founder of Statistics Without Borders, together with Steve Pierson and Fritz Scheuren. He served as initial SWB Co-Chair and then as Chair from 2010 to 2012.</w:t>
       </w:r>
       <w:r>
         <w:rPr>
@@ -48287,6 +48305,7 @@
         <w:rPr>
           <w:color w:val="000000"/>
         </w:rPr>
+        <w:lastRenderedPageBreak/>
         <w:t>Address: Athabasca University, Peace Hills Trust Tower, 12th Floor, 10011 109 Street, Edmonton, AB T5J 3S8, Canada.</w:t>
       </w:r>
     </w:p>
@@ -48338,7 +48357,6 @@
         <w:rPr>
           <w:color w:val="000000"/>
         </w:rPr>
-        <w:lastRenderedPageBreak/>
         <w:t>Email: </w:t>
       </w:r>
       <w:hyperlink r:id="rId1159" w:history="1">
@@ -49293,7 +49311,7 @@
 </file>
 
 <file path=word/endnotes.xml><?xml version="1.0" encoding="utf-8"?>
-<w:endnotes xmlns:wpc="http://schemas.microsoft.com/office/word/2010/wordprocessingCanvas" xmlns:mc="http://schemas.openxmlformats.org/markup-compatibility/2006" xmlns:o="urn:schemas-microsoft-com:office:office" xmlns:r="http://schemas.openxmlformats.org/officeDocument/2006/relationships" xmlns:m="http://schemas.openxmlformats.org/officeDocument/2006/math" xmlns:v="urn:schemas-microsoft-com:vml" xmlns:wp14="http://schemas.microsoft.com/office/word/2010/wordprocessingDrawing" xmlns:wp="http://schemas.openxmlformats.org/drawingml/2006/wordprocessingDrawing" xmlns:w10="urn:schemas-microsoft-com:office:word" xmlns:w="http://schemas.openxmlformats.org/wordprocessingml/2006/main" xmlns:w14="http://schemas.microsoft.com/office/word/2010/wordml" xmlns:w15="http://schemas.microsoft.com/office/word/2012/wordml" xmlns:wpg="http://schemas.microsoft.com/office/word/2010/wordprocessingGroup" xmlns:wpi="http://schemas.microsoft.com/office/word/2010/wordprocessingInk" xmlns:wne="http://schemas.microsoft.com/office/word/2006/wordml" xmlns:wps="http://schemas.microsoft.com/office/word/2010/wordprocessingShape" mc:Ignorable="w14 w15 wp14">
+<w:endnotes xmlns:wpc="http://schemas.microsoft.com/office/word/2010/wordprocessingCanvas" xmlns:cx="http://schemas.microsoft.com/office/drawing/2014/chartex" xmlns:cx1="http://schemas.microsoft.com/office/drawing/2015/9/8/chartex" xmlns:cx2="http://schemas.microsoft.com/office/drawing/2015/10/21/chartex" xmlns:cx3="http://schemas.microsoft.com/office/drawing/2016/5/9/chartex" xmlns:cx4="http://schemas.microsoft.com/office/drawing/2016/5/10/chartex" xmlns:cx5="http://schemas.microsoft.com/office/drawing/2016/5/11/chartex" xmlns:cx6="http://schemas.microsoft.com/office/drawing/2016/5/12/chartex" xmlns:cx7="http://schemas.microsoft.com/office/drawing/2016/5/13/chartex" xmlns:cx8="http://schemas.microsoft.com/office/drawing/2016/5/14/chartex" xmlns:mc="http://schemas.openxmlformats.org/markup-compatibility/2006" xmlns:aink="http://schemas.microsoft.com/office/drawing/2016/ink" xmlns:am3d="http://schemas.microsoft.com/office/drawing/2017/model3d" xmlns:o="urn:schemas-microsoft-com:office:office" xmlns:r="http://schemas.openxmlformats.org/officeDocument/2006/relationships" xmlns:m="http://schemas.openxmlformats.org/officeDocument/2006/math" xmlns:v="urn:schemas-microsoft-com:vml" xmlns:wp14="http://schemas.microsoft.com/office/word/2010/wordprocessingDrawing" xmlns:wp="http://schemas.openxmlformats.org/drawingml/2006/wordprocessingDrawing" xmlns:w10="urn:schemas-microsoft-com:office:word" xmlns:w="http://schemas.openxmlformats.org/wordprocessingml/2006/main" xmlns:w14="http://schemas.microsoft.com/office/word/2010/wordml" xmlns:w15="http://schemas.microsoft.com/office/word/2012/wordml" xmlns:w16cid="http://schemas.microsoft.com/office/word/2016/wordml/cid" xmlns:w16se="http://schemas.microsoft.com/office/word/2015/wordml/symex" xmlns:wpg="http://schemas.microsoft.com/office/word/2010/wordprocessingGroup" xmlns:wpi="http://schemas.microsoft.com/office/word/2010/wordprocessingInk" xmlns:wne="http://schemas.microsoft.com/office/word/2006/wordml" xmlns:wps="http://schemas.microsoft.com/office/word/2010/wordprocessingShape" mc:Ignorable="w14 w15 w16se w16cid wp14">
   <w:endnote w:type="separator" w:id="-1">
     <w:p>
       <w:r>
@@ -49312,7 +49330,7 @@
 </file>
 
 <file path=word/footer1.xml><?xml version="1.0" encoding="utf-8"?>
-<w:ftr xmlns:wpc="http://schemas.microsoft.com/office/word/2010/wordprocessingCanvas" xmlns:mc="http://schemas.openxmlformats.org/markup-compatibility/2006" xmlns:o="urn:schemas-microsoft-com:office:office" xmlns:r="http://schemas.openxmlformats.org/officeDocument/2006/relationships" xmlns:m="http://schemas.openxmlformats.org/officeDocument/2006/math" xmlns:v="urn:schemas-microsoft-com:vml" xmlns:wp14="http://schemas.microsoft.com/office/word/2010/wordprocessingDrawing" xmlns:wp="http://schemas.openxmlformats.org/drawingml/2006/wordprocessingDrawing" xmlns:w10="urn:schemas-microsoft-com:office:word" xmlns:w="http://schemas.openxmlformats.org/wordprocessingml/2006/main" xmlns:w14="http://schemas.microsoft.com/office/word/2010/wordml" xmlns:w15="http://schemas.microsoft.com/office/word/2012/wordml" xmlns:wpg="http://schemas.microsoft.com/office/word/2010/wordprocessingGroup" xmlns:wpi="http://schemas.microsoft.com/office/word/2010/wordprocessingInk" xmlns:wne="http://schemas.microsoft.com/office/word/2006/wordml" xmlns:wps="http://schemas.microsoft.com/office/word/2010/wordprocessingShape" mc:Ignorable="w14 w15 wp14">
+<w:ftr xmlns:wpc="http://schemas.microsoft.com/office/word/2010/wordprocessingCanvas" xmlns:cx="http://schemas.microsoft.com/office/drawing/2014/chartex" xmlns:cx1="http://schemas.microsoft.com/office/drawing/2015/9/8/chartex" xmlns:cx2="http://schemas.microsoft.com/office/drawing/2015/10/21/chartex" xmlns:cx3="http://schemas.microsoft.com/office/drawing/2016/5/9/chartex" xmlns:cx4="http://schemas.microsoft.com/office/drawing/2016/5/10/chartex" xmlns:cx5="http://schemas.microsoft.com/office/drawing/2016/5/11/chartex" xmlns:cx6="http://schemas.microsoft.com/office/drawing/2016/5/12/chartex" xmlns:cx7="http://schemas.microsoft.com/office/drawing/2016/5/13/chartex" xmlns:cx8="http://schemas.microsoft.com/office/drawing/2016/5/14/chartex" xmlns:mc="http://schemas.openxmlformats.org/markup-compatibility/2006" xmlns:aink="http://schemas.microsoft.com/office/drawing/2016/ink" xmlns:am3d="http://schemas.microsoft.com/office/drawing/2017/model3d" xmlns:o="urn:schemas-microsoft-com:office:office" xmlns:r="http://schemas.openxmlformats.org/officeDocument/2006/relationships" xmlns:m="http://schemas.openxmlformats.org/officeDocument/2006/math" xmlns:v="urn:schemas-microsoft-com:vml" xmlns:wp14="http://schemas.microsoft.com/office/word/2010/wordprocessingDrawing" xmlns:wp="http://schemas.openxmlformats.org/drawingml/2006/wordprocessingDrawing" xmlns:w10="urn:schemas-microsoft-com:office:word" xmlns:w="http://schemas.openxmlformats.org/wordprocessingml/2006/main" xmlns:w14="http://schemas.microsoft.com/office/word/2010/wordml" xmlns:w15="http://schemas.microsoft.com/office/word/2012/wordml" xmlns:w16cid="http://schemas.microsoft.com/office/word/2016/wordml/cid" xmlns:w16se="http://schemas.microsoft.com/office/word/2015/wordml/symex" xmlns:wpg="http://schemas.microsoft.com/office/word/2010/wordprocessingGroup" xmlns:wpi="http://schemas.microsoft.com/office/word/2010/wordprocessingInk" xmlns:wne="http://schemas.microsoft.com/office/word/2006/wordml" xmlns:wps="http://schemas.microsoft.com/office/word/2010/wordprocessingShape" mc:Ignorable="w14 w15 w16se w16cid wp14">
   <w:sdt>
     <w:sdtPr>
       <w:id w:val="1237130934"/>
@@ -49365,7 +49383,7 @@
 </file>
 
 <file path=word/footnotes.xml><?xml version="1.0" encoding="utf-8"?>
-<w:footnotes xmlns:wpc="http://schemas.microsoft.com/office/word/2010/wordprocessingCanvas" xmlns:mc="http://schemas.openxmlformats.org/markup-compatibility/2006" xmlns:o="urn:schemas-microsoft-com:office:office" xmlns:r="http://schemas.openxmlformats.org/officeDocument/2006/relationships" xmlns:m="http://schemas.openxmlformats.org/officeDocument/2006/math" xmlns:v="urn:schemas-microsoft-com:vml" xmlns:wp14="http://schemas.microsoft.com/office/word/2010/wordprocessingDrawing" xmlns:wp="http://schemas.openxmlformats.org/drawingml/2006/wordprocessingDrawing" xmlns:w10="urn:schemas-microsoft-com:office:word" xmlns:w="http://schemas.openxmlformats.org/wordprocessingml/2006/main" xmlns:w14="http://schemas.microsoft.com/office/word/2010/wordml" xmlns:w15="http://schemas.microsoft.com/office/word/2012/wordml" xmlns:wpg="http://schemas.microsoft.com/office/word/2010/wordprocessingGroup" xmlns:wpi="http://schemas.microsoft.com/office/word/2010/wordprocessingInk" xmlns:wne="http://schemas.microsoft.com/office/word/2006/wordml" xmlns:wps="http://schemas.microsoft.com/office/word/2010/wordprocessingShape" mc:Ignorable="w14 w15 wp14">
+<w:footnotes xmlns:wpc="http://schemas.microsoft.com/office/word/2010/wordprocessingCanvas" xmlns:cx="http://schemas.microsoft.com/office/drawing/2014/chartex" xmlns:cx1="http://schemas.microsoft.com/office/drawing/2015/9/8/chartex" xmlns:cx2="http://schemas.microsoft.com/office/drawing/2015/10/21/chartex" xmlns:cx3="http://schemas.microsoft.com/office/drawing/2016/5/9/chartex" xmlns:cx4="http://schemas.microsoft.com/office/drawing/2016/5/10/chartex" xmlns:cx5="http://schemas.microsoft.com/office/drawing/2016/5/11/chartex" xmlns:cx6="http://schemas.microsoft.com/office/drawing/2016/5/12/chartex" xmlns:cx7="http://schemas.microsoft.com/office/drawing/2016/5/13/chartex" xmlns:cx8="http://schemas.microsoft.com/office/drawing/2016/5/14/chartex" xmlns:mc="http://schemas.openxmlformats.org/markup-compatibility/2006" xmlns:aink="http://schemas.microsoft.com/office/drawing/2016/ink" xmlns:am3d="http://schemas.microsoft.com/office/drawing/2017/model3d" xmlns:o="urn:schemas-microsoft-com:office:office" xmlns:r="http://schemas.openxmlformats.org/officeDocument/2006/relationships" xmlns:m="http://schemas.openxmlformats.org/officeDocument/2006/math" xmlns:v="urn:schemas-microsoft-com:vml" xmlns:wp14="http://schemas.microsoft.com/office/word/2010/wordprocessingDrawing" xmlns:wp="http://schemas.openxmlformats.org/drawingml/2006/wordprocessingDrawing" xmlns:w10="urn:schemas-microsoft-com:office:word" xmlns:w="http://schemas.openxmlformats.org/wordprocessingml/2006/main" xmlns:w14="http://schemas.microsoft.com/office/word/2010/wordml" xmlns:w15="http://schemas.microsoft.com/office/word/2012/wordml" xmlns:w16cid="http://schemas.microsoft.com/office/word/2016/wordml/cid" xmlns:w16se="http://schemas.microsoft.com/office/word/2015/wordml/symex" xmlns:wpg="http://schemas.microsoft.com/office/word/2010/wordprocessingGroup" xmlns:wpi="http://schemas.microsoft.com/office/word/2010/wordprocessingInk" xmlns:wne="http://schemas.microsoft.com/office/word/2006/wordml" xmlns:wps="http://schemas.microsoft.com/office/word/2010/wordprocessingShape" mc:Ignorable="w14 w15 w16se w16cid wp14">
   <w:footnote w:type="separator" w:id="-1">
     <w:p>
       <w:r>
@@ -49384,8 +49402,8 @@
 </file>
 
 <file path=word/numbering.xml><?xml version="1.0" encoding="utf-8"?>
-<w:numbering xmlns:wpc="http://schemas.microsoft.com/office/word/2010/wordprocessingCanvas" xmlns:mc="http://schemas.openxmlformats.org/markup-compatibility/2006" xmlns:o="urn:schemas-microsoft-com:office:office" xmlns:r="http://schemas.openxmlformats.org/officeDocument/2006/relationships" xmlns:m="http://schemas.openxmlformats.org/officeDocument/2006/math" xmlns:v="urn:schemas-microsoft-com:vml" xmlns:wp14="http://schemas.microsoft.com/office/word/2010/wordprocessingDrawing" xmlns:wp="http://schemas.openxmlformats.org/drawingml/2006/wordprocessingDrawing" xmlns:w10="urn:schemas-microsoft-com:office:word" xmlns:w="http://schemas.openxmlformats.org/wordprocessingml/2006/main" xmlns:w14="http://schemas.microsoft.com/office/word/2010/wordml" xmlns:w15="http://schemas.microsoft.com/office/word/2012/wordml" xmlns:wpg="http://schemas.microsoft.com/office/word/2010/wordprocessingGroup" xmlns:wpi="http://schemas.microsoft.com/office/word/2010/wordprocessingInk" xmlns:wne="http://schemas.microsoft.com/office/word/2006/wordml" xmlns:wps="http://schemas.microsoft.com/office/word/2010/wordprocessingShape" mc:Ignorable="w14 w15 wp14">
-  <w:abstractNum w:abstractNumId="0">
+<w:numbering xmlns:wpc="http://schemas.microsoft.com/office/word/2010/wordprocessingCanvas" xmlns:cx="http://schemas.microsoft.com/office/drawing/2014/chartex" xmlns:cx1="http://schemas.microsoft.com/office/drawing/2015/9/8/chartex" xmlns:cx2="http://schemas.microsoft.com/office/drawing/2015/10/21/chartex" xmlns:cx3="http://schemas.microsoft.com/office/drawing/2016/5/9/chartex" xmlns:cx4="http://schemas.microsoft.com/office/drawing/2016/5/10/chartex" xmlns:cx5="http://schemas.microsoft.com/office/drawing/2016/5/11/chartex" xmlns:cx6="http://schemas.microsoft.com/office/drawing/2016/5/12/chartex" xmlns:cx7="http://schemas.microsoft.com/office/drawing/2016/5/13/chartex" xmlns:cx8="http://schemas.microsoft.com/office/drawing/2016/5/14/chartex" xmlns:mc="http://schemas.openxmlformats.org/markup-compatibility/2006" xmlns:aink="http://schemas.microsoft.com/office/drawing/2016/ink" xmlns:am3d="http://schemas.microsoft.com/office/drawing/2017/model3d" xmlns:o="urn:schemas-microsoft-com:office:office" xmlns:r="http://schemas.openxmlformats.org/officeDocument/2006/relationships" xmlns:m="http://schemas.openxmlformats.org/officeDocument/2006/math" xmlns:v="urn:schemas-microsoft-com:vml" xmlns:wp14="http://schemas.microsoft.com/office/word/2010/wordprocessingDrawing" xmlns:wp="http://schemas.openxmlformats.org/drawingml/2006/wordprocessingDrawing" xmlns:w10="urn:schemas-microsoft-com:office:word" xmlns:w="http://schemas.openxmlformats.org/wordprocessingml/2006/main" xmlns:w14="http://schemas.microsoft.com/office/word/2010/wordml" xmlns:w15="http://schemas.microsoft.com/office/word/2012/wordml" xmlns:w16cid="http://schemas.microsoft.com/office/word/2016/wordml/cid" xmlns:w16se="http://schemas.microsoft.com/office/word/2015/wordml/symex" xmlns:wpg="http://schemas.microsoft.com/office/word/2010/wordprocessingGroup" xmlns:wpi="http://schemas.microsoft.com/office/word/2010/wordprocessingInk" xmlns:wne="http://schemas.microsoft.com/office/word/2006/wordml" xmlns:wps="http://schemas.microsoft.com/office/word/2010/wordprocessingShape" mc:Ignorable="w14 w15 w16se w16cid wp14">
+  <w:abstractNum w:abstractNumId="0" w15:restartNumberingAfterBreak="0">
     <w:nsid w:val="11094C7C"/>
     <w:multiLevelType w:val="multilevel"/>
     <w:tmpl w:val="C7D00FE4"/>
@@ -49534,7 +49552,7 @@
       </w:rPr>
     </w:lvl>
   </w:abstractNum>
-  <w:abstractNum w:abstractNumId="1">
+  <w:abstractNum w:abstractNumId="1" w15:restartNumberingAfterBreak="0">
     <w:nsid w:val="11790AC2"/>
     <w:multiLevelType w:val="multilevel"/>
     <w:tmpl w:val="D3EA6552"/>
@@ -49651,7 +49669,7 @@
       </w:pPr>
     </w:lvl>
   </w:abstractNum>
-  <w:abstractNum w:abstractNumId="2">
+  <w:abstractNum w:abstractNumId="2" w15:restartNumberingAfterBreak="0">
     <w:nsid w:val="1752693B"/>
     <w:multiLevelType w:val="multilevel"/>
     <w:tmpl w:val="AA6A35DC"/>
@@ -49800,7 +49818,7 @@
       </w:rPr>
     </w:lvl>
   </w:abstractNum>
-  <w:abstractNum w:abstractNumId="3">
+  <w:abstractNum w:abstractNumId="3" w15:restartNumberingAfterBreak="0">
     <w:nsid w:val="19A46BA8"/>
     <w:multiLevelType w:val="multilevel"/>
     <w:tmpl w:val="A9EAF122"/>
@@ -49949,7 +49967,7 @@
       </w:rPr>
     </w:lvl>
   </w:abstractNum>
-  <w:abstractNum w:abstractNumId="4">
+  <w:abstractNum w:abstractNumId="4" w15:restartNumberingAfterBreak="0">
     <w:nsid w:val="20383EB2"/>
     <w:multiLevelType w:val="multilevel"/>
     <w:tmpl w:val="D6FAD43C"/>
@@ -50098,7 +50116,7 @@
       </w:rPr>
     </w:lvl>
   </w:abstractNum>
-  <w:abstractNum w:abstractNumId="5">
+  <w:abstractNum w:abstractNumId="5" w15:restartNumberingAfterBreak="0">
     <w:nsid w:val="24882956"/>
     <w:multiLevelType w:val="multilevel"/>
     <w:tmpl w:val="0DDC221E"/>
@@ -50247,7 +50265,7 @@
       </w:rPr>
     </w:lvl>
   </w:abstractNum>
-  <w:abstractNum w:abstractNumId="6">
+  <w:abstractNum w:abstractNumId="6" w15:restartNumberingAfterBreak="0">
     <w:nsid w:val="24A17D68"/>
     <w:multiLevelType w:val="multilevel"/>
     <w:tmpl w:val="AC82676E"/>
@@ -50396,7 +50414,7 @@
       </w:rPr>
     </w:lvl>
   </w:abstractNum>
-  <w:abstractNum w:abstractNumId="7">
+  <w:abstractNum w:abstractNumId="7" w15:restartNumberingAfterBreak="0">
     <w:nsid w:val="268034EA"/>
     <w:multiLevelType w:val="hybridMultilevel"/>
     <w:tmpl w:val="7DDE0FA4"/>
@@ -50509,7 +50527,7 @@
       </w:rPr>
     </w:lvl>
   </w:abstractNum>
-  <w:abstractNum w:abstractNumId="8">
+  <w:abstractNum w:abstractNumId="8" w15:restartNumberingAfterBreak="0">
     <w:nsid w:val="29E61278"/>
     <w:multiLevelType w:val="hybridMultilevel"/>
     <w:tmpl w:val="747E988E"/>
@@ -50598,7 +50616,7 @@
       </w:pPr>
     </w:lvl>
   </w:abstractNum>
-  <w:abstractNum w:abstractNumId="9">
+  <w:abstractNum w:abstractNumId="9" w15:restartNumberingAfterBreak="0">
     <w:nsid w:val="2A025B68"/>
     <w:multiLevelType w:val="multilevel"/>
     <w:tmpl w:val="01509DA6"/>
@@ -50747,7 +50765,7 @@
       </w:rPr>
     </w:lvl>
   </w:abstractNum>
-  <w:abstractNum w:abstractNumId="10">
+  <w:abstractNum w:abstractNumId="10" w15:restartNumberingAfterBreak="0">
     <w:nsid w:val="2AEF583F"/>
     <w:multiLevelType w:val="multilevel"/>
     <w:tmpl w:val="69BA9412"/>
@@ -50896,7 +50914,7 @@
       </w:rPr>
     </w:lvl>
   </w:abstractNum>
-  <w:abstractNum w:abstractNumId="11">
+  <w:abstractNum w:abstractNumId="11" w15:restartNumberingAfterBreak="0">
     <w:nsid w:val="2AFA01FF"/>
     <w:multiLevelType w:val="multilevel"/>
     <w:tmpl w:val="A1ACEE7A"/>
@@ -51009,7 +51027,7 @@
       </w:pPr>
     </w:lvl>
   </w:abstractNum>
-  <w:abstractNum w:abstractNumId="12">
+  <w:abstractNum w:abstractNumId="12" w15:restartNumberingAfterBreak="0">
     <w:nsid w:val="346B1B6E"/>
     <w:multiLevelType w:val="multilevel"/>
     <w:tmpl w:val="0F50CADE"/>
@@ -51158,7 +51176,7 @@
       </w:rPr>
     </w:lvl>
   </w:abstractNum>
-  <w:abstractNum w:abstractNumId="13">
+  <w:abstractNum w:abstractNumId="13" w15:restartNumberingAfterBreak="0">
     <w:nsid w:val="36CF635B"/>
     <w:multiLevelType w:val="hybridMultilevel"/>
     <w:tmpl w:val="A0FC8D88"/>
@@ -51247,7 +51265,7 @@
       </w:pPr>
     </w:lvl>
   </w:abstractNum>
-  <w:abstractNum w:abstractNumId="14">
+  <w:abstractNum w:abstractNumId="14" w15:restartNumberingAfterBreak="0">
     <w:nsid w:val="37016235"/>
     <w:multiLevelType w:val="multilevel"/>
     <w:tmpl w:val="B84A765C"/>
@@ -51396,7 +51414,7 @@
       </w:rPr>
     </w:lvl>
   </w:abstractNum>
-  <w:abstractNum w:abstractNumId="15">
+  <w:abstractNum w:abstractNumId="15" w15:restartNumberingAfterBreak="0">
     <w:nsid w:val="399961A5"/>
     <w:multiLevelType w:val="multilevel"/>
     <w:tmpl w:val="6360D206"/>
@@ -51545,7 +51563,7 @@
       </w:rPr>
     </w:lvl>
   </w:abstractNum>
-  <w:abstractNum w:abstractNumId="16">
+  <w:abstractNum w:abstractNumId="16" w15:restartNumberingAfterBreak="0">
     <w:nsid w:val="3BE16884"/>
     <w:multiLevelType w:val="multilevel"/>
     <w:tmpl w:val="BC6624AE"/>
@@ -51694,7 +51712,7 @@
       </w:rPr>
     </w:lvl>
   </w:abstractNum>
-  <w:abstractNum w:abstractNumId="17">
+  <w:abstractNum w:abstractNumId="17" w15:restartNumberingAfterBreak="0">
     <w:nsid w:val="3CF3736F"/>
     <w:multiLevelType w:val="multilevel"/>
     <w:tmpl w:val="7F683432"/>
@@ -51807,7 +51825,7 @@
       </w:pPr>
     </w:lvl>
   </w:abstractNum>
-  <w:abstractNum w:abstractNumId="18">
+  <w:abstractNum w:abstractNumId="18" w15:restartNumberingAfterBreak="0">
     <w:nsid w:val="41441B32"/>
     <w:multiLevelType w:val="multilevel"/>
     <w:tmpl w:val="FD460BE2"/>
@@ -51956,7 +51974,7 @@
       </w:rPr>
     </w:lvl>
   </w:abstractNum>
-  <w:abstractNum w:abstractNumId="19">
+  <w:abstractNum w:abstractNumId="19" w15:restartNumberingAfterBreak="0">
     <w:nsid w:val="415B13E2"/>
     <w:multiLevelType w:val="multilevel"/>
     <w:tmpl w:val="F4DEA9F0"/>
@@ -52069,7 +52087,7 @@
       </w:pPr>
     </w:lvl>
   </w:abstractNum>
-  <w:abstractNum w:abstractNumId="20">
+  <w:abstractNum w:abstractNumId="20" w15:restartNumberingAfterBreak="0">
     <w:nsid w:val="54643A2C"/>
     <w:multiLevelType w:val="hybridMultilevel"/>
     <w:tmpl w:val="D7E62F86"/>
@@ -52182,7 +52200,7 @@
       </w:rPr>
     </w:lvl>
   </w:abstractNum>
-  <w:abstractNum w:abstractNumId="21">
+  <w:abstractNum w:abstractNumId="21" w15:restartNumberingAfterBreak="0">
     <w:nsid w:val="55932FDD"/>
     <w:multiLevelType w:val="multilevel"/>
     <w:tmpl w:val="F4340BA4"/>
@@ -52295,7 +52313,7 @@
       </w:pPr>
     </w:lvl>
   </w:abstractNum>
-  <w:abstractNum w:abstractNumId="22">
+  <w:abstractNum w:abstractNumId="22" w15:restartNumberingAfterBreak="0">
     <w:nsid w:val="591C4B64"/>
     <w:multiLevelType w:val="multilevel"/>
     <w:tmpl w:val="F1B42998"/>
@@ -52408,7 +52426,7 @@
       </w:pPr>
     </w:lvl>
   </w:abstractNum>
-  <w:abstractNum w:abstractNumId="23">
+  <w:abstractNum w:abstractNumId="23" w15:restartNumberingAfterBreak="0">
     <w:nsid w:val="5E261770"/>
     <w:multiLevelType w:val="multilevel"/>
     <w:tmpl w:val="CA303816"/>
@@ -52557,7 +52575,7 @@
       </w:rPr>
     </w:lvl>
   </w:abstractNum>
-  <w:abstractNum w:abstractNumId="24">
+  <w:abstractNum w:abstractNumId="24" w15:restartNumberingAfterBreak="0">
     <w:nsid w:val="6EE87ADA"/>
     <w:multiLevelType w:val="multilevel"/>
     <w:tmpl w:val="86FE6614"/>
@@ -52670,7 +52688,7 @@
       </w:pPr>
     </w:lvl>
   </w:abstractNum>
-  <w:abstractNum w:abstractNumId="25">
+  <w:abstractNum w:abstractNumId="25" w15:restartNumberingAfterBreak="0">
     <w:nsid w:val="720A2B4B"/>
     <w:multiLevelType w:val="hybridMultilevel"/>
     <w:tmpl w:val="1B0841A8"/>
@@ -52783,7 +52801,7 @@
       </w:rPr>
     </w:lvl>
   </w:abstractNum>
-  <w:abstractNum w:abstractNumId="26">
+  <w:abstractNum w:abstractNumId="26" w15:restartNumberingAfterBreak="0">
     <w:nsid w:val="722C6046"/>
     <w:multiLevelType w:val="multilevel"/>
     <w:tmpl w:val="692AE7B2"/>
@@ -52896,7 +52914,7 @@
       </w:pPr>
     </w:lvl>
   </w:abstractNum>
-  <w:abstractNum w:abstractNumId="27">
+  <w:abstractNum w:abstractNumId="27" w15:restartNumberingAfterBreak="0">
     <w:nsid w:val="74CE5CBB"/>
     <w:multiLevelType w:val="multilevel"/>
     <w:tmpl w:val="8BFCA778"/>
@@ -53009,7 +53027,7 @@
       </w:pPr>
     </w:lvl>
   </w:abstractNum>
-  <w:abstractNum w:abstractNumId="28">
+  <w:abstractNum w:abstractNumId="28" w15:restartNumberingAfterBreak="0">
     <w:nsid w:val="76706CC3"/>
     <w:multiLevelType w:val="hybridMultilevel"/>
     <w:tmpl w:val="89DEA868"/>
@@ -53122,7 +53140,7 @@
       </w:rPr>
     </w:lvl>
   </w:abstractNum>
-  <w:abstractNum w:abstractNumId="29">
+  <w:abstractNum w:abstractNumId="29" w15:restartNumberingAfterBreak="0">
     <w:nsid w:val="77763350"/>
     <w:multiLevelType w:val="multilevel"/>
     <w:tmpl w:val="9F88B2EC"/>
@@ -53235,7 +53253,7 @@
       </w:pPr>
     </w:lvl>
   </w:abstractNum>
-  <w:abstractNum w:abstractNumId="30">
+  <w:abstractNum w:abstractNumId="30" w15:restartNumberingAfterBreak="0">
     <w:nsid w:val="7B9A23C8"/>
     <w:multiLevelType w:val="multilevel"/>
     <w:tmpl w:val="B3F44BF2"/>
@@ -53348,7 +53366,7 @@
       </w:pPr>
     </w:lvl>
   </w:abstractNum>
-  <w:abstractNum w:abstractNumId="31">
+  <w:abstractNum w:abstractNumId="31" w15:restartNumberingAfterBreak="0">
     <w:nsid w:val="7CA925AF"/>
     <w:multiLevelType w:val="multilevel"/>
     <w:tmpl w:val="A81CB6FA"/>
@@ -53461,7 +53479,7 @@
       </w:pPr>
     </w:lvl>
   </w:abstractNum>
-  <w:abstractNum w:abstractNumId="32">
+  <w:abstractNum w:abstractNumId="32" w15:restartNumberingAfterBreak="0">
     <w:nsid w:val="7E584A49"/>
     <w:multiLevelType w:val="multilevel"/>
     <w:tmpl w:val="4EC2C87A"/>
@@ -53677,7 +53695,7 @@
 </file>
 
 <file path=word/styles.xml><?xml version="1.0" encoding="utf-8"?>
-<w:styles xmlns:mc="http://schemas.openxmlformats.org/markup-compatibility/2006" xmlns:r="http://schemas.openxmlformats.org/officeDocument/2006/relationships" xmlns:w="http://schemas.openxmlformats.org/wordprocessingml/2006/main" xmlns:w14="http://schemas.microsoft.com/office/word/2010/wordml" xmlns:w15="http://schemas.microsoft.com/office/word/2012/wordml" mc:Ignorable="w14 w15">
+<w:styles xmlns:mc="http://schemas.openxmlformats.org/markup-compatibility/2006" xmlns:r="http://schemas.openxmlformats.org/officeDocument/2006/relationships" xmlns:w="http://schemas.openxmlformats.org/wordprocessingml/2006/main" xmlns:w14="http://schemas.microsoft.com/office/word/2010/wordml" xmlns:w15="http://schemas.microsoft.com/office/word/2012/wordml" xmlns:w16cid="http://schemas.microsoft.com/office/word/2016/wordml/cid" xmlns:w16se="http://schemas.microsoft.com/office/word/2015/wordml/symex" mc:Ignorable="w14 w15 w16se w16cid">
   <w:docDefaults>
     <w:rPrDefault>
       <w:rPr>
@@ -53693,7 +53711,7 @@
       </w:pPr>
     </w:pPrDefault>
   </w:docDefaults>
-  <w:latentStyles w:defLockedState="0" w:defUIPriority="99" w:defSemiHidden="0" w:defUnhideWhenUsed="0" w:defQFormat="0" w:count="371">
+  <w:latentStyles w:defLockedState="0" w:defUIPriority="99" w:defSemiHidden="0" w:defUnhideWhenUsed="0" w:defQFormat="0" w:count="375">
     <w:lsdException w:name="Normal" w:uiPriority="0" w:qFormat="1"/>
     <w:lsdException w:name="heading 1" w:uiPriority="9" w:qFormat="1"/>
     <w:lsdException w:name="heading 2" w:semiHidden="1" w:uiPriority="9" w:unhideWhenUsed="1" w:qFormat="1"/>
@@ -53799,7 +53817,6 @@
     <w:lsdException w:name="HTML Sample" w:semiHidden="1" w:unhideWhenUsed="1"/>
     <w:lsdException w:name="HTML Typewriter" w:semiHidden="1" w:unhideWhenUsed="1"/>
     <w:lsdException w:name="HTML Variable" w:semiHidden="1" w:unhideWhenUsed="1"/>
-    <w:lsdException w:name="Normal Table" w:semiHidden="1" w:unhideWhenUsed="1"/>
     <w:lsdException w:name="annotation subject" w:semiHidden="1" w:unhideWhenUsed="1"/>
     <w:lsdException w:name="No List" w:semiHidden="1" w:unhideWhenUsed="1"/>
     <w:lsdException w:name="Outline List 1" w:semiHidden="1" w:unhideWhenUsed="1"/>
@@ -53843,10 +53860,8 @@
     <w:lsdException w:name="Table Elegant" w:semiHidden="1" w:unhideWhenUsed="1"/>
     <w:lsdException w:name="Table Professional" w:semiHidden="1" w:unhideWhenUsed="1"/>
     <w:lsdException w:name="Table Subtle 1" w:semiHidden="1" w:unhideWhenUsed="1"/>
-    <w:lsdException w:name="Table Subtle 2" w:semiHidden="1" w:unhideWhenUsed="1"/>
     <w:lsdException w:name="Table Web 1" w:semiHidden="1" w:unhideWhenUsed="1"/>
     <w:lsdException w:name="Table Web 2" w:semiHidden="1" w:unhideWhenUsed="1"/>
-    <w:lsdException w:name="Table Web 3" w:semiHidden="1" w:unhideWhenUsed="1"/>
     <w:lsdException w:name="Balloon Text" w:semiHidden="1" w:unhideWhenUsed="1"/>
     <w:lsdException w:name="Table Grid" w:uiPriority="39"/>
     <w:lsdException w:name="Table Theme" w:semiHidden="1" w:unhideWhenUsed="1"/>
@@ -54065,6 +54080,10 @@
     <w:lsdException w:name="List Table 5 Dark Accent 6" w:uiPriority="50"/>
     <w:lsdException w:name="List Table 6 Colorful Accent 6" w:uiPriority="51"/>
     <w:lsdException w:name="List Table 7 Colorful Accent 6" w:uiPriority="52"/>
+    <w:lsdException w:name="Mention" w:semiHidden="1" w:unhideWhenUsed="1"/>
+    <w:lsdException w:name="Smart Hyperlink" w:semiHidden="1" w:unhideWhenUsed="1"/>
+    <w:lsdException w:name="Hashtag" w:semiHidden="1" w:unhideWhenUsed="1"/>
+    <w:lsdException w:name="Unresolved Mention" w:semiHidden="1" w:unhideWhenUsed="1"/>
   </w:latentStyles>
   <w:style w:type="paragraph" w:default="1" w:styleId="Normal">
     <w:name w:val="Normal"/>
@@ -54178,7 +54197,6 @@
       <w:spacing w:after="0" w:line="240" w:lineRule="auto"/>
     </w:pPr>
     <w:tblPr>
-      <w:tblInd w:w="0" w:type="dxa"/>
       <w:tblBorders>
         <w:top w:val="single" w:sz="4" w:space="0" w:color="auto"/>
         <w:left w:val="single" w:sz="4" w:space="0" w:color="auto"/>
@@ -54187,12 +54205,6 @@
         <w:insideH w:val="single" w:sz="4" w:space="0" w:color="auto"/>
         <w:insideV w:val="single" w:sz="4" w:space="0" w:color="auto"/>
       </w:tblBorders>
-      <w:tblCellMar>
-        <w:top w:w="0" w:type="dxa"/>
-        <w:left w:w="108" w:type="dxa"/>
-        <w:bottom w:w="0" w:type="dxa"/>
-        <w:right w:w="108" w:type="dxa"/>
-      </w:tblCellMar>
     </w:tblPr>
   </w:style>
   <w:style w:type="paragraph" w:styleId="ListParagraph">
@@ -54602,7 +54614,7 @@
 </file>
 
 <file path=customXml/itemProps1.xml><?xml version="1.0" encoding="utf-8"?>
-<ds:datastoreItem xmlns:ds="http://schemas.openxmlformats.org/officeDocument/2006/customXml" ds:itemID="{6A9109F1-0F04-45AE-B143-604F2049F58C}">
+<ds:datastoreItem xmlns:ds="http://schemas.openxmlformats.org/officeDocument/2006/customXml" ds:itemID="{C50995B3-DAD1-4A19-B663-DE31681AE3CF}">
   <ds:schemaRefs>
     <ds:schemaRef ds:uri="http://schemas.openxmlformats.org/officeDocument/2006/bibliography"/>
   </ds:schemaRefs>

</xml_diff>